<commit_message>
#17 BIG UPDATE: update table of contents for bachelor thesis
</commit_message>
<xml_diff>
--- a/Mục lục ServingBot - Lý Đức Trung.docx
+++ b/Mục lục ServingBot - Lý Đức Trung.docx
@@ -23,7 +23,7 @@
     </w:p>
     <w:p>
       <w:pPr>
-        <w:pStyle w:val="Tiuphu"/>
+        <w:pStyle w:val="Subtitle"/>
         <w:jc w:val="left"/>
         <w:rPr>
           <w:rFonts w:ascii="Times New Roman" w:hAnsi="Times New Roman"/>
@@ -64,7 +64,7 @@
     </w:p>
     <w:p>
       <w:pPr>
-        <w:pStyle w:val="Tiuphu"/>
+        <w:pStyle w:val="Subtitle"/>
         <w:rPr>
           <w:rFonts w:ascii="Times New Roman" w:hAnsi="Times New Roman"/>
           <w:b/>
@@ -96,7 +96,7 @@
     </w:p>
     <w:p>
       <w:pPr>
-        <w:pStyle w:val="Tiuphu"/>
+        <w:pStyle w:val="Subtitle"/>
         <w:spacing w:before="0"/>
         <w:rPr>
           <w:rFonts w:ascii="Times New Roman" w:hAnsi="Times New Roman"/>
@@ -230,7 +230,7 @@
     </w:p>
     <w:tbl>
       <w:tblPr>
-        <w:tblStyle w:val="LiBang"/>
+        <w:tblStyle w:val="TableGrid"/>
         <w:tblW w:w="9522" w:type="dxa"/>
         <w:tblInd w:w="108" w:type="dxa"/>
         <w:tblBorders>
@@ -577,54 +577,629 @@
           </w:p>
           <w:p>
             <w:pPr>
+              <w:pStyle w:val="Heading1"/>
+            </w:pPr>
+            <w:r>
+              <w:t xml:space="preserve">GENERAL </w:t>
+            </w:r>
+            <w:r>
+              <w:t>INTRODUCTION</w:t>
+            </w:r>
+            <w:r>
+              <w:t xml:space="preserve"> ABOUT MOBILE ROBOT</w:t>
+            </w:r>
+          </w:p>
+          <w:p>
+            <w:pPr>
+              <w:pStyle w:val="Heading2"/>
+            </w:pPr>
+            <w:r>
+              <w:t>Overal</w:t>
+            </w:r>
+            <w:r>
+              <w:t>l</w:t>
+            </w:r>
+            <w:r>
+              <w:t xml:space="preserve"> information </w:t>
+            </w:r>
+            <w:r>
+              <w:t>about</w:t>
+            </w:r>
+            <w:r>
+              <w:t xml:space="preserve"> mobile robot</w:t>
+            </w:r>
+          </w:p>
+          <w:p>
+            <w:pPr>
+              <w:pStyle w:val="Heading2"/>
+            </w:pPr>
+            <w:r>
+              <w:t xml:space="preserve">Serving </w:t>
+            </w:r>
+            <w:r>
+              <w:t>mobile robot</w:t>
+            </w:r>
+            <w:r>
+              <w:t xml:space="preserve"> design planning</w:t>
+            </w:r>
+          </w:p>
+          <w:p>
+            <w:pPr>
               <w:jc w:val="left"/>
               <w:rPr>
-                <w:b/>
-                <w:color w:val="000000" w:themeColor="text1"/>
-              </w:rPr>
-            </w:pPr>
-            <w:r>
-              <w:rPr>
-                <w:b/>
-                <w:color w:val="000000" w:themeColor="text1"/>
-              </w:rPr>
-              <w:t>CHAPTER 1.</w:t>
-            </w:r>
-            <w:r>
-              <w:rPr>
-                <w:b/>
-                <w:color w:val="000000" w:themeColor="text1"/>
-              </w:rPr>
+                <w:color w:val="000000" w:themeColor="text1"/>
+              </w:rPr>
+            </w:pPr>
+          </w:p>
+          <w:p>
+            <w:pPr>
+              <w:pStyle w:val="Heading1"/>
+              <w:jc w:val="left"/>
+              <w:outlineLvl w:val="0"/>
+            </w:pPr>
+            <w:r>
+              <w:t xml:space="preserve">GENERAL </w:t>
+            </w:r>
+            <w:r>
+              <w:t>HARD</w:t>
+            </w:r>
+            <w:r>
+              <w:t>WARE DESIGN FOR SERVING MOBILE ROBOT</w:t>
+            </w:r>
+          </w:p>
+          <w:p>
+            <w:pPr>
+              <w:pStyle w:val="Heading2"/>
+              <w:outlineLvl w:val="1"/>
+            </w:pPr>
+            <w:r>
+              <w:t>Hardware components</w:t>
+            </w:r>
+          </w:p>
+          <w:p>
+            <w:pPr>
+              <w:pStyle w:val="Heading3"/>
+              <w:outlineLvl w:val="2"/>
+            </w:pPr>
+            <w:r>
+              <w:t>Motor</w:t>
+            </w:r>
+            <w:r>
+              <w:t>s</w:t>
+            </w:r>
+          </w:p>
+          <w:p>
+            <w:pPr>
+              <w:pStyle w:val="Heading3"/>
+              <w:outlineLvl w:val="2"/>
+            </w:pPr>
+            <w:r>
+              <w:t>Motor driver</w:t>
+            </w:r>
+          </w:p>
+          <w:p>
+            <w:pPr>
+              <w:pStyle w:val="Heading3"/>
+              <w:outlineLvl w:val="2"/>
+            </w:pPr>
+            <w:r>
+              <w:t>Encoders</w:t>
+            </w:r>
+          </w:p>
+          <w:p>
+            <w:pPr>
+              <w:pStyle w:val="Heading3"/>
+              <w:outlineLvl w:val="2"/>
+            </w:pPr>
+            <w:r>
+              <w:t>Ultrasonic sensors</w:t>
+            </w:r>
+          </w:p>
+          <w:p>
+            <w:pPr>
+              <w:pStyle w:val="Heading3"/>
+              <w:outlineLvl w:val="2"/>
+            </w:pPr>
+            <w:r>
+              <w:t>Lidar</w:t>
+            </w:r>
+          </w:p>
+          <w:p>
+            <w:pPr>
+              <w:pStyle w:val="Heading3"/>
+              <w:outlineLvl w:val="2"/>
+            </w:pPr>
+            <w:r>
+              <w:t>Inertial measurement unit</w:t>
+            </w:r>
+          </w:p>
+          <w:p>
+            <w:pPr>
+              <w:pStyle w:val="Heading3"/>
+              <w:outlineLvl w:val="2"/>
+            </w:pPr>
+            <w:r>
+              <w:t>OLED</w:t>
+            </w:r>
+            <w:r>
               <w:t xml:space="preserve"> </w:t>
             </w:r>
             <w:r>
-              <w:rPr>
-                <w:b/>
-                <w:color w:val="000000" w:themeColor="text1"/>
-              </w:rPr>
-              <w:t>GENERAL INTRODUCTION ABOUT MOBILE ROBOT</w:t>
+              <w:t>display</w:t>
+            </w:r>
+          </w:p>
+          <w:p>
+            <w:pPr>
+              <w:pStyle w:val="Heading3"/>
+              <w:outlineLvl w:val="2"/>
+            </w:pPr>
+            <w:r>
+              <w:t>Infrared sensor</w:t>
+            </w:r>
+          </w:p>
+          <w:p>
+            <w:pPr>
+              <w:pStyle w:val="Heading3"/>
+            </w:pPr>
+            <w:r>
+              <w:t>Voltage sensor</w:t>
+            </w:r>
+          </w:p>
+          <w:p>
+            <w:pPr>
+              <w:pStyle w:val="Heading2"/>
+              <w:outlineLvl w:val="1"/>
+            </w:pPr>
+            <w:r>
+              <w:t xml:space="preserve">Hardware </w:t>
+            </w:r>
+            <w:r>
+              <w:t>structure design</w:t>
+            </w:r>
+          </w:p>
+          <w:p>
+            <w:pPr>
+              <w:pStyle w:val="Heading3"/>
+              <w:numPr>
+                <w:ilvl w:val="0"/>
+                <w:numId w:val="0"/>
+              </w:numPr>
+            </w:pPr>
+          </w:p>
+          <w:p>
+            <w:pPr>
+              <w:pStyle w:val="Heading1"/>
+              <w:outlineLvl w:val="0"/>
+            </w:pPr>
+            <w:r>
+              <w:t xml:space="preserve">ROS </w:t>
+            </w:r>
+            <w:r>
+              <w:t>2 FRAMEWORK</w:t>
+            </w:r>
+            <w:r>
+              <w:t xml:space="preserve"> FOR DEVELOPING ROBOTS</w:t>
+            </w:r>
+          </w:p>
+          <w:p>
+            <w:pPr>
+              <w:pStyle w:val="Heading2"/>
+              <w:outlineLvl w:val="1"/>
+            </w:pPr>
+            <w:r>
+              <w:t>Robot software platform</w:t>
+            </w:r>
+            <w:r>
+              <w:t>s</w:t>
+            </w:r>
+          </w:p>
+          <w:p>
+            <w:pPr>
+              <w:pStyle w:val="Heading2"/>
+              <w:outlineLvl w:val="1"/>
+            </w:pPr>
+            <w:r>
+              <w:t>The basis for selecting ROS 2</w:t>
+            </w:r>
+          </w:p>
+          <w:p>
+            <w:pPr>
+              <w:pStyle w:val="Heading2"/>
+            </w:pPr>
+            <w:r>
+              <w:t>ROS 2 introduction</w:t>
+            </w:r>
+            <w:r>
+              <w:t xml:space="preserve"> </w:t>
+            </w:r>
+          </w:p>
+          <w:p/>
+          <w:p>
+            <w:pPr>
+              <w:pStyle w:val="Heading1"/>
+            </w:pPr>
+            <w:r>
+              <w:t>FIRMWARE</w:t>
+            </w:r>
+            <w:r>
+              <w:t xml:space="preserve"> </w:t>
+            </w:r>
+            <w:r>
+              <w:t>DESIGN</w:t>
+            </w:r>
+            <w:r>
+              <w:t xml:space="preserve"> FOR SERVING MOBILE ROBOT</w:t>
+            </w:r>
+          </w:p>
+          <w:p>
+            <w:pPr>
+              <w:pStyle w:val="Heading2"/>
+              <w:outlineLvl w:val="1"/>
+            </w:pPr>
+            <w:r>
+              <w:t>Raspberry Pi 4 configuration</w:t>
+            </w:r>
+          </w:p>
+          <w:p>
+            <w:pPr>
+              <w:pStyle w:val="Heading3"/>
+              <w:outlineLvl w:val="2"/>
+            </w:pPr>
+            <w:r>
+              <w:lastRenderedPageBreak/>
+              <w:t>The change of ROS version</w:t>
+            </w:r>
+          </w:p>
+          <w:p>
+            <w:pPr>
+              <w:pStyle w:val="Heading3"/>
+              <w:outlineLvl w:val="2"/>
+            </w:pPr>
+            <w:r>
+              <w:t>Ubuntu version</w:t>
+            </w:r>
+          </w:p>
+          <w:p>
+            <w:pPr>
+              <w:pStyle w:val="Heading3"/>
+              <w:outlineLvl w:val="2"/>
+            </w:pPr>
+            <w:r>
+              <w:t>zRAM</w:t>
+            </w:r>
+          </w:p>
+          <w:p>
+            <w:pPr>
+              <w:pStyle w:val="Heading3"/>
+              <w:outlineLvl w:val="2"/>
+            </w:pPr>
+            <w:r>
+              <w:t>ROS 2 Galactic</w:t>
+            </w:r>
+          </w:p>
+          <w:p>
+            <w:pPr>
+              <w:pStyle w:val="Heading3"/>
+            </w:pPr>
+            <w:r>
+              <w:t>Multiple I2C b</w:t>
+            </w:r>
+          </w:p>
+          <w:p>
+            <w:pPr>
+              <w:pStyle w:val="Heading2"/>
+            </w:pPr>
+            <w:r>
+              <w:t>Serving mobile robot</w:t>
+            </w:r>
+            <w:r>
+              <w:t xml:space="preserve"> firmware</w:t>
+            </w:r>
+            <w:r>
+              <w:t xml:space="preserve"> </w:t>
+            </w:r>
+            <w:r>
+              <w:t>architecture</w:t>
+            </w:r>
+          </w:p>
+          <w:p>
+            <w:pPr>
+              <w:pStyle w:val="Heading2"/>
+            </w:pPr>
+            <w:r>
+              <w:t xml:space="preserve">Firmware for </w:t>
+            </w:r>
+            <w:r>
+              <w:t>motor driver</w:t>
+            </w:r>
+            <w:r>
+              <w:t xml:space="preserve"> </w:t>
+            </w:r>
+            <w:r>
+              <w:t>block</w:t>
+            </w:r>
+          </w:p>
+          <w:p>
+            <w:pPr>
+              <w:pStyle w:val="Heading2"/>
+              <w:outlineLvl w:val="1"/>
+            </w:pPr>
+            <w:r>
+              <w:t xml:space="preserve">Firmware </w:t>
+            </w:r>
+            <w:r>
+              <w:t xml:space="preserve">for </w:t>
+            </w:r>
+            <w:r>
+              <w:t>u</w:t>
+            </w:r>
+            <w:r>
+              <w:t>ltrasonic sensors</w:t>
+            </w:r>
+          </w:p>
+          <w:p>
+            <w:pPr>
+              <w:pStyle w:val="Heading2"/>
+            </w:pPr>
+            <w:r>
+              <w:t xml:space="preserve">Firmware for </w:t>
+            </w:r>
+            <w:r>
+              <w:t>l</w:t>
+            </w:r>
+            <w:r>
+              <w:t>idar</w:t>
+            </w:r>
+          </w:p>
+          <w:p>
+            <w:pPr>
+              <w:pStyle w:val="Heading2"/>
+            </w:pPr>
+            <w:r>
+              <w:t xml:space="preserve">Firmware for </w:t>
+            </w:r>
+            <w:r>
+              <w:t>i</w:t>
+            </w:r>
+            <w:r>
+              <w:t>nertial measurement unit</w:t>
+            </w:r>
+          </w:p>
+          <w:p>
+            <w:pPr>
+              <w:pStyle w:val="Heading2"/>
+            </w:pPr>
+            <w:r>
+              <w:t>Firmware for</w:t>
+            </w:r>
+            <w:r>
+              <w:t xml:space="preserve"> </w:t>
+            </w:r>
+            <w:r>
+              <w:t>OLED display</w:t>
+            </w:r>
+          </w:p>
+          <w:p>
+            <w:pPr>
+              <w:pStyle w:val="Heading2"/>
+              <w:outlineLvl w:val="1"/>
+            </w:pPr>
+            <w:r>
+              <w:t xml:space="preserve">Firmware </w:t>
+            </w:r>
+            <w:r>
+              <w:t>i</w:t>
+            </w:r>
+            <w:r>
+              <w:t>nfrared sensor</w:t>
+            </w:r>
+          </w:p>
+          <w:p>
+            <w:pPr>
+              <w:pStyle w:val="Heading2"/>
+            </w:pPr>
+            <w:r>
+              <w:t>Firmware v</w:t>
+            </w:r>
+            <w:r>
+              <w:t>oltage sensor</w:t>
+            </w:r>
+          </w:p>
+          <w:p/>
+          <w:p>
+            <w:pPr>
+              <w:pStyle w:val="Heading1"/>
+            </w:pPr>
+            <w:r>
+              <w:t>ALGORITHM EXPLANATION FOR FIRMWARE</w:t>
+            </w:r>
+          </w:p>
+          <w:p>
+            <w:pPr>
+              <w:pStyle w:val="Heading2"/>
+            </w:pPr>
+            <w:r>
+              <w:t>PID controller</w:t>
+            </w:r>
+          </w:p>
+          <w:p>
+            <w:pPr>
+              <w:pStyle w:val="Heading2"/>
+            </w:pPr>
+            <w:r>
+              <w:t>Fuzzy logic library</w:t>
+            </w:r>
+          </w:p>
+          <w:p>
+            <w:pPr>
+              <w:pStyle w:val="Heading2"/>
+              <w:outlineLvl w:val="1"/>
+              <w:rPr>
+                <w:rStyle w:val="normaltextrun"/>
+              </w:rPr>
+            </w:pPr>
+            <w:r>
+              <w:rPr>
+                <w:rStyle w:val="normaltextrun"/>
+              </w:rPr>
+              <w:t>Kinematic Model for calculating Odometry data</w:t>
+            </w:r>
+          </w:p>
+          <w:p>
+            <w:pPr>
+              <w:pStyle w:val="Heading2"/>
+              <w:outlineLvl w:val="1"/>
+            </w:pPr>
+            <w:r>
+              <w:t>Kalman filter</w:t>
+            </w:r>
+          </w:p>
+          <w:p>
+            <w:pPr>
+              <w:pStyle w:val="Heading2"/>
+            </w:pPr>
+            <w:r>
+              <w:t>Median filter</w:t>
             </w:r>
           </w:p>
           <w:p>
             <w:pPr>
               <w:jc w:val="left"/>
               <w:rPr>
+                <w:color w:val="000000" w:themeColor="text1"/>
+              </w:rPr>
+            </w:pPr>
+          </w:p>
+          <w:p>
+            <w:pPr>
+              <w:pStyle w:val="Heading1"/>
+            </w:pPr>
+            <w:r>
+              <w:t>FIRMWARE OPTIMIZATION</w:t>
+            </w:r>
+          </w:p>
+          <w:p>
+            <w:pPr>
+              <w:pStyle w:val="Heading2"/>
+              <w:rPr>
+                <w:b/>
+              </w:rPr>
+            </w:pPr>
+            <w:r>
+              <w:t>Timing optimization</w:t>
+            </w:r>
+          </w:p>
+          <w:p>
+            <w:pPr>
+              <w:pStyle w:val="Heading2"/>
+              <w:rPr>
+                <w:b/>
+              </w:rPr>
+            </w:pPr>
+            <w:r>
+              <w:t>Coding optimization</w:t>
+            </w:r>
+          </w:p>
+          <w:p>
+            <w:pPr>
+              <w:jc w:val="left"/>
+              <w:rPr>
+                <w:b/>
                 <w:bCs/>
                 <w:color w:val="000000" w:themeColor="text1"/>
               </w:rPr>
             </w:pPr>
-            <w:r>
+          </w:p>
+          <w:p>
+            <w:pPr>
+              <w:jc w:val="left"/>
+              <w:rPr>
+                <w:color w:val="000000" w:themeColor="text1"/>
+              </w:rPr>
+            </w:pPr>
+          </w:p>
+          <w:p>
+            <w:pPr>
+              <w:pStyle w:val="Heading1"/>
+            </w:pPr>
+            <w:r>
+              <w:t>EXPERIMENT AND RESULT</w:t>
+            </w:r>
+            <w:r>
+              <w:t>S</w:t>
+            </w:r>
+          </w:p>
+          <w:p>
+            <w:pPr>
+              <w:jc w:val="left"/>
               <w:rPr>
                 <w:bCs/>
                 <w:color w:val="000000" w:themeColor="text1"/>
               </w:rPr>
-              <w:t>1.</w:t>
-            </w:r>
+            </w:pPr>
             <w:r>
               <w:rPr>
                 <w:bCs/>
                 <w:color w:val="000000" w:themeColor="text1"/>
               </w:rPr>
+              <w:t>5</w:t>
+            </w:r>
+            <w:r>
+              <w:rPr>
+                <w:bCs/>
+                <w:color w:val="000000" w:themeColor="text1"/>
+              </w:rPr>
+              <w:t>.</w:t>
+            </w:r>
+            <w:r>
+              <w:rPr>
+                <w:bCs/>
+                <w:color w:val="000000" w:themeColor="text1"/>
+              </w:rPr>
+              <w:t>2</w:t>
+            </w:r>
+            <w:r>
+              <w:rPr>
+                <w:bCs/>
+                <w:color w:val="000000" w:themeColor="text1"/>
+              </w:rPr>
+              <w:t xml:space="preserve"> </w:t>
+            </w:r>
+            <w:r>
+              <w:rPr>
+                <w:bCs/>
+                <w:color w:val="000000" w:themeColor="text1"/>
+              </w:rPr>
+              <w:t>Serving mobile robot design result</w:t>
+            </w:r>
+          </w:p>
+          <w:p>
+            <w:pPr>
+              <w:jc w:val="left"/>
+              <w:rPr>
+                <w:bCs/>
+                <w:color w:val="000000" w:themeColor="text1"/>
+              </w:rPr>
+            </w:pPr>
+            <w:r>
+              <w:rPr>
+                <w:bCs/>
+                <w:color w:val="000000" w:themeColor="text1"/>
+              </w:rPr>
+              <w:t>5</w:t>
+            </w:r>
+            <w:r>
+              <w:rPr>
+                <w:bCs/>
+                <w:color w:val="000000" w:themeColor="text1"/>
+              </w:rPr>
+              <w:t>.</w:t>
+            </w:r>
+            <w:r>
+              <w:rPr>
+                <w:bCs/>
+                <w:color w:val="000000" w:themeColor="text1"/>
+              </w:rPr>
               <w:t>1</w:t>
             </w:r>
             <w:r>
@@ -639,808 +1214,48 @@
                 <w:bCs/>
                 <w:color w:val="000000" w:themeColor="text1"/>
               </w:rPr>
-              <w:t>Overal</w:t>
+              <w:t xml:space="preserve">Obstacle avoidance </w:t>
             </w:r>
             <w:r>
               <w:rPr>
                 <w:bCs/>
                 <w:color w:val="000000" w:themeColor="text1"/>
               </w:rPr>
-              <w:t>l</w:t>
+              <w:t xml:space="preserve">using an array </w:t>
             </w:r>
             <w:r>
               <w:rPr>
                 <w:bCs/>
                 <w:color w:val="000000" w:themeColor="text1"/>
               </w:rPr>
-              <w:t xml:space="preserve"> information about mobile robot</w:t>
+              <w:t xml:space="preserve">of </w:t>
+            </w:r>
+            <w:r>
+              <w:rPr>
+                <w:bCs/>
+                <w:color w:val="000000" w:themeColor="text1"/>
+              </w:rPr>
+              <w:t xml:space="preserve">ultrasonic sensors </w:t>
+            </w:r>
+            <w:r>
+              <w:rPr>
+                <w:bCs/>
+                <w:color w:val="000000" w:themeColor="text1"/>
+              </w:rPr>
+              <w:t>test cases</w:t>
             </w:r>
           </w:p>
           <w:p>
             <w:pPr>
               <w:jc w:val="left"/>
               <w:rPr>
-                <w:bCs/>
-                <w:color w:val="000000" w:themeColor="text1"/>
-              </w:rPr>
-            </w:pPr>
-            <w:r>
-              <w:rPr>
-                <w:bCs/>
-                <w:color w:val="000000" w:themeColor="text1"/>
-              </w:rPr>
-              <w:t xml:space="preserve">1.2 </w:t>
-            </w:r>
-            <w:r>
-              <w:rPr>
-                <w:bCs/>
-                <w:color w:val="000000" w:themeColor="text1"/>
-              </w:rPr>
-              <w:t xml:space="preserve">Serving </w:t>
-            </w:r>
-            <w:r>
-              <w:rPr>
-                <w:bCs/>
-                <w:color w:val="000000" w:themeColor="text1"/>
-              </w:rPr>
-              <w:t>mobile robot</w:t>
-            </w:r>
-            <w:r>
-              <w:rPr>
-                <w:bCs/>
-                <w:color w:val="000000" w:themeColor="text1"/>
-              </w:rPr>
-              <w:t xml:space="preserve"> design planning</w:t>
-            </w:r>
-          </w:p>
-          <w:p>
-            <w:pPr>
-              <w:jc w:val="left"/>
-              <w:rPr>
-                <w:color w:val="000000" w:themeColor="text1"/>
-              </w:rPr>
-            </w:pPr>
-          </w:p>
-          <w:p>
-            <w:pPr>
-              <w:jc w:val="left"/>
-              <w:rPr>
-                <w:b/>
-                <w:bCs/>
-                <w:color w:val="000000" w:themeColor="text1"/>
-              </w:rPr>
-            </w:pPr>
-            <w:r>
-              <w:rPr>
-                <w:b/>
-                <w:bCs/>
-                <w:color w:val="000000" w:themeColor="text1"/>
-              </w:rPr>
-              <w:t xml:space="preserve">CHAPTER </w:t>
-            </w:r>
-            <w:r>
-              <w:rPr>
-                <w:b/>
-                <w:bCs/>
-                <w:color w:val="000000" w:themeColor="text1"/>
-              </w:rPr>
-              <w:t>2</w:t>
-            </w:r>
-            <w:r>
-              <w:rPr>
-                <w:b/>
-                <w:bCs/>
-                <w:color w:val="000000" w:themeColor="text1"/>
-              </w:rPr>
-              <w:t>. FIRMWARE</w:t>
-            </w:r>
-            <w:r>
-              <w:rPr>
-                <w:b/>
-                <w:bCs/>
-                <w:color w:val="000000" w:themeColor="text1"/>
-              </w:rPr>
-              <w:t xml:space="preserve"> DESIGN FOR SERVING MOBILE ROBOT</w:t>
-            </w:r>
-          </w:p>
-          <w:p>
-            <w:pPr>
-              <w:jc w:val="left"/>
-              <w:rPr>
-                <w:color w:val="000000" w:themeColor="text1"/>
-              </w:rPr>
-            </w:pPr>
-            <w:r>
-              <w:rPr>
-                <w:color w:val="000000" w:themeColor="text1"/>
-              </w:rPr>
-              <w:t>2</w:t>
-            </w:r>
-            <w:r>
-              <w:rPr>
-                <w:color w:val="000000" w:themeColor="text1"/>
-              </w:rPr>
-              <w:t>.1 ROS 2 architecture</w:t>
-            </w:r>
-          </w:p>
-          <w:p>
-            <w:pPr>
-              <w:jc w:val="left"/>
-              <w:rPr>
-                <w:color w:val="000000" w:themeColor="text1"/>
-              </w:rPr>
-            </w:pPr>
-            <w:r>
-              <w:rPr>
-                <w:color w:val="000000" w:themeColor="text1"/>
-              </w:rPr>
-              <w:t>2</w:t>
-            </w:r>
-            <w:r>
-              <w:rPr>
-                <w:color w:val="000000" w:themeColor="text1"/>
-              </w:rPr>
-              <w:t>.</w:t>
-            </w:r>
-            <w:r>
-              <w:rPr>
-                <w:color w:val="000000" w:themeColor="text1"/>
-              </w:rPr>
-              <w:t>2</w:t>
-            </w:r>
-            <w:r>
-              <w:rPr>
-                <w:color w:val="000000" w:themeColor="text1"/>
-              </w:rPr>
-              <w:t xml:space="preserve"> Serving mobile robot</w:t>
-            </w:r>
-            <w:r>
-              <w:rPr>
-                <w:color w:val="000000" w:themeColor="text1"/>
-              </w:rPr>
-              <w:t xml:space="preserve"> </w:t>
-            </w:r>
-            <w:r>
-              <w:rPr>
-                <w:color w:val="000000" w:themeColor="text1"/>
-              </w:rPr>
-              <w:t xml:space="preserve">software </w:t>
-            </w:r>
-            <w:r>
-              <w:rPr>
-                <w:color w:val="000000" w:themeColor="text1"/>
-              </w:rPr>
-              <w:t>architecture</w:t>
-            </w:r>
-          </w:p>
-          <w:p>
-            <w:pPr>
-              <w:jc w:val="left"/>
-              <w:rPr>
-                <w:color w:val="000000" w:themeColor="text1"/>
-              </w:rPr>
-            </w:pPr>
-            <w:r>
-              <w:rPr>
-                <w:color w:val="000000" w:themeColor="text1"/>
-              </w:rPr>
-              <w:t>2</w:t>
-            </w:r>
-            <w:r>
-              <w:rPr>
-                <w:color w:val="000000" w:themeColor="text1"/>
-              </w:rPr>
-              <w:t>.</w:t>
-            </w:r>
-            <w:r>
-              <w:rPr>
-                <w:color w:val="000000" w:themeColor="text1"/>
-              </w:rPr>
-              <w:t>3</w:t>
-            </w:r>
-            <w:r>
-              <w:rPr>
-                <w:color w:val="000000" w:themeColor="text1"/>
-              </w:rPr>
-              <w:t xml:space="preserve"> Hardware </w:t>
-            </w:r>
-            <w:r>
-              <w:rPr>
-                <w:color w:val="000000" w:themeColor="text1"/>
-              </w:rPr>
-              <w:t>components</w:t>
-            </w:r>
-          </w:p>
-          <w:p>
-            <w:pPr>
-              <w:jc w:val="left"/>
-              <w:rPr>
-                <w:color w:val="000000" w:themeColor="text1"/>
-              </w:rPr>
-            </w:pPr>
-            <w:r>
-              <w:rPr>
-                <w:color w:val="000000" w:themeColor="text1"/>
-              </w:rPr>
-              <w:t>2</w:t>
-            </w:r>
-            <w:r>
-              <w:rPr>
-                <w:color w:val="000000" w:themeColor="text1"/>
-              </w:rPr>
-              <w:t>.</w:t>
-            </w:r>
-            <w:r>
-              <w:rPr>
-                <w:color w:val="000000" w:themeColor="text1"/>
-              </w:rPr>
-              <w:t>4</w:t>
-            </w:r>
-            <w:r>
-              <w:rPr>
-                <w:color w:val="000000" w:themeColor="text1"/>
-              </w:rPr>
-              <w:t xml:space="preserve"> </w:t>
-            </w:r>
-            <w:r>
-              <w:rPr>
-                <w:color w:val="000000" w:themeColor="text1"/>
-              </w:rPr>
-              <w:t xml:space="preserve">Main processor block </w:t>
-            </w:r>
-          </w:p>
-          <w:p>
-            <w:pPr>
-              <w:jc w:val="left"/>
-              <w:rPr>
-                <w:color w:val="000000" w:themeColor="text1"/>
-              </w:rPr>
-            </w:pPr>
-            <w:r>
-              <w:rPr>
-                <w:color w:val="000000" w:themeColor="text1"/>
-              </w:rPr>
-              <w:t>2</w:t>
-            </w:r>
-            <w:r>
-              <w:rPr>
-                <w:color w:val="000000" w:themeColor="text1"/>
-              </w:rPr>
-              <w:t>.</w:t>
-            </w:r>
-            <w:r>
-              <w:rPr>
-                <w:color w:val="000000" w:themeColor="text1"/>
-              </w:rPr>
-              <w:t>5</w:t>
-            </w:r>
-            <w:r>
-              <w:rPr>
-                <w:color w:val="000000" w:themeColor="text1"/>
-              </w:rPr>
-              <w:t xml:space="preserve"> Motor driver block</w:t>
-            </w:r>
-          </w:p>
-          <w:p>
-            <w:pPr>
-              <w:jc w:val="left"/>
-              <w:rPr>
-                <w:color w:val="000000" w:themeColor="text1"/>
-              </w:rPr>
-            </w:pPr>
-            <w:r>
-              <w:rPr>
-                <w:color w:val="000000" w:themeColor="text1"/>
-              </w:rPr>
-              <w:t>2</w:t>
-            </w:r>
-            <w:r>
-              <w:rPr>
-                <w:color w:val="000000" w:themeColor="text1"/>
-              </w:rPr>
-              <w:t xml:space="preserve">.6 </w:t>
-            </w:r>
-            <w:r>
-              <w:rPr>
-                <w:color w:val="000000" w:themeColor="text1"/>
-              </w:rPr>
-              <w:t>Sensors</w:t>
-            </w:r>
-            <w:r>
-              <w:rPr>
-                <w:color w:val="000000" w:themeColor="text1"/>
-              </w:rPr>
-              <w:t xml:space="preserve"> block</w:t>
-            </w:r>
-            <w:r>
-              <w:rPr>
-                <w:color w:val="000000" w:themeColor="text1"/>
-              </w:rPr>
-              <w:t xml:space="preserve"> </w:t>
-            </w:r>
-          </w:p>
-          <w:p>
-            <w:pPr>
-              <w:jc w:val="left"/>
-              <w:rPr>
-                <w:color w:val="000000" w:themeColor="text1"/>
-              </w:rPr>
-            </w:pPr>
-            <w:r>
-              <w:rPr>
-                <w:color w:val="000000" w:themeColor="text1"/>
-              </w:rPr>
-              <w:t>2</w:t>
-            </w:r>
-            <w:r>
-              <w:rPr>
-                <w:color w:val="000000" w:themeColor="text1"/>
-              </w:rPr>
-              <w:t>.</w:t>
-            </w:r>
-            <w:r>
-              <w:rPr>
-                <w:color w:val="000000" w:themeColor="text1"/>
-              </w:rPr>
-              <w:t>7</w:t>
-            </w:r>
-            <w:r>
-              <w:rPr>
-                <w:color w:val="000000" w:themeColor="text1"/>
-              </w:rPr>
-              <w:t xml:space="preserve"> </w:t>
-            </w:r>
-            <w:r>
-              <w:rPr>
-                <w:color w:val="000000" w:themeColor="text1"/>
-              </w:rPr>
-              <w:t>Output display &amp; speaker block</w:t>
-            </w:r>
-          </w:p>
-          <w:p>
-            <w:pPr>
-              <w:jc w:val="left"/>
-              <w:rPr>
-                <w:color w:val="000000" w:themeColor="text1"/>
-              </w:rPr>
-            </w:pPr>
-            <w:r>
-              <w:rPr>
-                <w:color w:val="000000" w:themeColor="text1"/>
-              </w:rPr>
-              <w:t>2</w:t>
-            </w:r>
-            <w:r>
-              <w:rPr>
-                <w:color w:val="000000" w:themeColor="text1"/>
-              </w:rPr>
-              <w:t>.</w:t>
-            </w:r>
-            <w:r>
-              <w:rPr>
-                <w:color w:val="000000" w:themeColor="text1"/>
-              </w:rPr>
-              <w:t>8</w:t>
-            </w:r>
-            <w:r>
-              <w:rPr>
-                <w:color w:val="000000" w:themeColor="text1"/>
-              </w:rPr>
-              <w:t xml:space="preserve"> </w:t>
-            </w:r>
-            <w:r>
-              <w:rPr>
-                <w:color w:val="000000" w:themeColor="text1"/>
-              </w:rPr>
-              <w:t>Real</w:t>
-            </w:r>
-            <w:r>
-              <w:rPr>
-                <w:color w:val="000000" w:themeColor="text1"/>
-              </w:rPr>
-              <w:t xml:space="preserve">-time </w:t>
-            </w:r>
-            <w:r>
-              <w:rPr>
-                <w:color w:val="000000" w:themeColor="text1"/>
-              </w:rPr>
-              <w:t>optimization</w:t>
-            </w:r>
-          </w:p>
-          <w:p>
-            <w:pPr>
-              <w:jc w:val="left"/>
-              <w:rPr>
-                <w:color w:val="000000" w:themeColor="text1"/>
-              </w:rPr>
-            </w:pPr>
-          </w:p>
-          <w:p>
-            <w:pPr>
-              <w:jc w:val="left"/>
-              <w:rPr>
-                <w:b/>
-                <w:bCs/>
-                <w:color w:val="000000" w:themeColor="text1"/>
-              </w:rPr>
-            </w:pPr>
-            <w:r>
-              <w:rPr>
-                <w:b/>
-                <w:bCs/>
-                <w:color w:val="000000" w:themeColor="text1"/>
-              </w:rPr>
-              <w:t xml:space="preserve">CHAPTER </w:t>
-            </w:r>
-            <w:r>
-              <w:rPr>
-                <w:b/>
-                <w:bCs/>
-                <w:color w:val="000000" w:themeColor="text1"/>
-              </w:rPr>
-              <w:t>3</w:t>
-            </w:r>
-            <w:r>
-              <w:rPr>
-                <w:b/>
-                <w:bCs/>
-                <w:color w:val="000000" w:themeColor="text1"/>
-              </w:rPr>
-              <w:t>. OBSTACLE AVOIDANCE USING AN ARRAY OF</w:t>
-            </w:r>
-            <w:r>
-              <w:rPr>
-                <w:b/>
-                <w:bCs/>
-                <w:color w:val="000000" w:themeColor="text1"/>
-              </w:rPr>
-              <w:t xml:space="preserve"> </w:t>
-            </w:r>
-            <w:r>
-              <w:rPr>
-                <w:b/>
-                <w:bCs/>
-                <w:color w:val="000000" w:themeColor="text1"/>
-              </w:rPr>
-              <w:t>ULTRASONIC SENSORS</w:t>
-            </w:r>
-          </w:p>
-          <w:p>
-            <w:pPr>
-              <w:jc w:val="left"/>
-              <w:rPr>
-                <w:color w:val="000000" w:themeColor="text1"/>
-              </w:rPr>
-            </w:pPr>
-            <w:r>
-              <w:rPr>
-                <w:color w:val="000000" w:themeColor="text1"/>
-              </w:rPr>
-              <w:t>3</w:t>
-            </w:r>
-            <w:r>
-              <w:rPr>
-                <w:color w:val="000000" w:themeColor="text1"/>
-              </w:rPr>
-              <w:t>.1 Ultrasonic sensors</w:t>
-            </w:r>
-          </w:p>
-          <w:p>
-            <w:pPr>
-              <w:jc w:val="left"/>
-              <w:rPr>
-                <w:color w:val="000000" w:themeColor="text1"/>
-              </w:rPr>
-            </w:pPr>
-            <w:r>
-              <w:rPr>
-                <w:color w:val="000000" w:themeColor="text1"/>
-              </w:rPr>
-              <w:t>3.</w:t>
-            </w:r>
-            <w:r>
-              <w:rPr>
-                <w:color w:val="000000" w:themeColor="text1"/>
-              </w:rPr>
-              <w:t>2 Obstacle avoidance algorithm</w:t>
-            </w:r>
-          </w:p>
-          <w:p>
-            <w:pPr>
-              <w:jc w:val="left"/>
-              <w:rPr>
-                <w:color w:val="000000" w:themeColor="text1"/>
-              </w:rPr>
-            </w:pPr>
-            <w:r>
-              <w:rPr>
-                <w:color w:val="000000" w:themeColor="text1"/>
-              </w:rPr>
-              <w:t>3</w:t>
-            </w:r>
-            <w:r>
-              <w:rPr>
-                <w:color w:val="000000" w:themeColor="text1"/>
-              </w:rPr>
-              <w:t>.3 Algorithm implementation</w:t>
-            </w:r>
-          </w:p>
-          <w:p>
-            <w:pPr>
-              <w:jc w:val="left"/>
-              <w:rPr>
-                <w:color w:val="000000" w:themeColor="text1"/>
-              </w:rPr>
-            </w:pPr>
-          </w:p>
-          <w:p>
-            <w:pPr>
-              <w:jc w:val="left"/>
-              <w:rPr>
-                <w:b/>
-                <w:bCs/>
-                <w:color w:val="000000" w:themeColor="text1"/>
-              </w:rPr>
-            </w:pPr>
-            <w:r>
-              <w:rPr>
-                <w:b/>
-                <w:bCs/>
-                <w:color w:val="000000" w:themeColor="text1"/>
-              </w:rPr>
-              <w:t xml:space="preserve">CHAPTER </w:t>
-            </w:r>
-            <w:r>
-              <w:rPr>
-                <w:b/>
-                <w:bCs/>
-                <w:color w:val="000000" w:themeColor="text1"/>
-              </w:rPr>
-              <w:t>4</w:t>
-            </w:r>
-            <w:r>
-              <w:rPr>
-                <w:b/>
-                <w:bCs/>
-                <w:color w:val="000000" w:themeColor="text1"/>
-              </w:rPr>
-              <w:t>. FIRMWARE OPTIMIZATION</w:t>
-            </w:r>
-          </w:p>
-          <w:p>
-            <w:pPr>
-              <w:jc w:val="left"/>
-              <w:rPr>
-                <w:b/>
-                <w:bCs/>
-                <w:color w:val="000000" w:themeColor="text1"/>
-              </w:rPr>
-            </w:pPr>
-            <w:r>
-              <w:rPr>
-                <w:color w:val="000000" w:themeColor="text1"/>
-              </w:rPr>
-              <w:t>4</w:t>
-            </w:r>
-            <w:r>
-              <w:rPr>
-                <w:color w:val="000000" w:themeColor="text1"/>
-              </w:rPr>
-              <w:t>.1 Timing optimization</w:t>
-            </w:r>
-          </w:p>
-          <w:p>
-            <w:pPr>
-              <w:jc w:val="left"/>
-              <w:rPr>
-                <w:b/>
-                <w:bCs/>
-                <w:color w:val="000000" w:themeColor="text1"/>
-              </w:rPr>
-            </w:pPr>
-            <w:r>
-              <w:rPr>
-                <w:color w:val="000000" w:themeColor="text1"/>
-              </w:rPr>
-              <w:t>4</w:t>
-            </w:r>
-            <w:r>
-              <w:rPr>
-                <w:color w:val="000000" w:themeColor="text1"/>
-              </w:rPr>
-              <w:t>.2 Coding optimization</w:t>
-            </w:r>
-          </w:p>
-          <w:p>
-            <w:pPr>
-              <w:jc w:val="left"/>
-              <w:rPr>
-                <w:b/>
-                <w:bCs/>
-                <w:color w:val="000000" w:themeColor="text1"/>
-              </w:rPr>
-            </w:pPr>
-          </w:p>
-          <w:p>
-            <w:pPr>
-              <w:jc w:val="left"/>
-              <w:rPr>
-                <w:color w:val="000000" w:themeColor="text1"/>
-              </w:rPr>
-            </w:pPr>
-          </w:p>
-          <w:p>
-            <w:pPr>
-              <w:jc w:val="left"/>
-              <w:rPr>
-                <w:b/>
-                <w:color w:val="000000" w:themeColor="text1"/>
-              </w:rPr>
-            </w:pPr>
-            <w:r>
-              <w:rPr>
-                <w:b/>
-                <w:color w:val="000000" w:themeColor="text1"/>
-              </w:rPr>
-              <w:t xml:space="preserve">CHAPTER </w:t>
-            </w:r>
-            <w:r>
-              <w:rPr>
-                <w:b/>
-                <w:color w:val="000000" w:themeColor="text1"/>
-              </w:rPr>
-              <w:t>5</w:t>
-            </w:r>
-            <w:r>
-              <w:rPr>
-                <w:b/>
-                <w:color w:val="000000" w:themeColor="text1"/>
-              </w:rPr>
-              <w:t xml:space="preserve">. </w:t>
-            </w:r>
-            <w:r>
-              <w:rPr>
-                <w:b/>
-                <w:color w:val="000000" w:themeColor="text1"/>
-              </w:rPr>
-              <w:t>EXPERIMENT AND RESULT</w:t>
-            </w:r>
-            <w:r>
-              <w:rPr>
-                <w:b/>
-                <w:color w:val="000000" w:themeColor="text1"/>
-              </w:rPr>
-              <w:t>S</w:t>
-            </w:r>
-          </w:p>
-          <w:p>
-            <w:pPr>
-              <w:jc w:val="left"/>
-              <w:rPr>
-                <w:bCs/>
-                <w:color w:val="000000" w:themeColor="text1"/>
-              </w:rPr>
-            </w:pPr>
-            <w:r>
-              <w:rPr>
-                <w:bCs/>
-                <w:color w:val="000000" w:themeColor="text1"/>
-              </w:rPr>
-              <w:t>5</w:t>
-            </w:r>
-            <w:r>
-              <w:rPr>
-                <w:bCs/>
-                <w:color w:val="000000" w:themeColor="text1"/>
-              </w:rPr>
-              <w:t>.</w:t>
-            </w:r>
-            <w:r>
-              <w:rPr>
-                <w:bCs/>
-                <w:color w:val="000000" w:themeColor="text1"/>
-              </w:rPr>
-              <w:t>2</w:t>
-            </w:r>
-            <w:r>
-              <w:rPr>
-                <w:bCs/>
-                <w:color w:val="000000" w:themeColor="text1"/>
-              </w:rPr>
-              <w:t xml:space="preserve"> </w:t>
-            </w:r>
-            <w:r>
-              <w:rPr>
-                <w:bCs/>
-                <w:color w:val="000000" w:themeColor="text1"/>
-              </w:rPr>
-              <w:t>Serving mobile robot design result</w:t>
-            </w:r>
-          </w:p>
-          <w:p>
-            <w:pPr>
-              <w:jc w:val="left"/>
-              <w:rPr>
-                <w:bCs/>
-                <w:color w:val="000000" w:themeColor="text1"/>
-              </w:rPr>
-            </w:pPr>
-            <w:r>
-              <w:rPr>
-                <w:bCs/>
-                <w:color w:val="000000" w:themeColor="text1"/>
-              </w:rPr>
-              <w:t>5</w:t>
-            </w:r>
-            <w:r>
-              <w:rPr>
-                <w:bCs/>
-                <w:color w:val="000000" w:themeColor="text1"/>
-              </w:rPr>
-              <w:t>.</w:t>
-            </w:r>
-            <w:r>
-              <w:rPr>
-                <w:bCs/>
-                <w:color w:val="000000" w:themeColor="text1"/>
-              </w:rPr>
-              <w:t>1</w:t>
-            </w:r>
-            <w:r>
-              <w:rPr>
-                <w:bCs/>
-                <w:color w:val="000000" w:themeColor="text1"/>
-              </w:rPr>
-              <w:t xml:space="preserve"> </w:t>
-            </w:r>
-            <w:r>
-              <w:rPr>
-                <w:bCs/>
-                <w:color w:val="000000" w:themeColor="text1"/>
-              </w:rPr>
-              <w:t xml:space="preserve">Obstacle avoidance </w:t>
-            </w:r>
-            <w:r>
-              <w:rPr>
-                <w:bCs/>
-                <w:color w:val="000000" w:themeColor="text1"/>
-              </w:rPr>
-              <w:t xml:space="preserve">using an array </w:t>
-            </w:r>
-            <w:r>
-              <w:rPr>
-                <w:bCs/>
-                <w:color w:val="000000" w:themeColor="text1"/>
-              </w:rPr>
-              <w:t xml:space="preserve">of </w:t>
-            </w:r>
-            <w:r>
-              <w:rPr>
-                <w:bCs/>
-                <w:color w:val="000000" w:themeColor="text1"/>
-              </w:rPr>
-              <w:t xml:space="preserve">ultrasonic sensors </w:t>
-            </w:r>
-            <w:r>
-              <w:rPr>
-                <w:bCs/>
-                <w:color w:val="000000" w:themeColor="text1"/>
-              </w:rPr>
-              <w:t>test cases</w:t>
-            </w:r>
-          </w:p>
-          <w:p>
-            <w:pPr>
-              <w:jc w:val="left"/>
-              <w:rPr>
-                <w:color w:val="000000" w:themeColor="text1"/>
-              </w:rPr>
-            </w:pPr>
-            <w:r>
-              <w:rPr>
-                <w:color w:val="000000" w:themeColor="text1"/>
-              </w:rPr>
-              <w:lastRenderedPageBreak/>
+                <w:color w:val="000000" w:themeColor="text1"/>
+              </w:rPr>
+            </w:pPr>
+            <w:r>
+              <w:rPr>
+                <w:color w:val="000000" w:themeColor="text1"/>
+              </w:rPr>
               <w:t xml:space="preserve">5.3 </w:t>
             </w:r>
             <w:r>
@@ -1683,8 +1498,136 @@
       </w:rPr>
     </w:lvl>
   </w:abstractNum>
+  <w:abstractNum w:abstractNumId="1" w15:restartNumberingAfterBreak="0">
+    <w:nsid w:val="7C5C2B45"/>
+    <w:multiLevelType w:val="multilevel"/>
+    <w:tmpl w:val="6AF49F4E"/>
+    <w:lvl w:ilvl="0">
+      <w:start w:val="1"/>
+      <w:numFmt w:val="decimal"/>
+      <w:pStyle w:val="Heading1"/>
+      <w:suff w:val="space"/>
+      <w:lvlText w:val="CHAPTER %1."/>
+      <w:lvlJc w:val="left"/>
+      <w:pPr>
+        <w:ind w:left="0" w:firstLine="0"/>
+      </w:pPr>
+      <w:rPr>
+        <w:rFonts w:hint="default"/>
+      </w:rPr>
+    </w:lvl>
+    <w:lvl w:ilvl="1">
+      <w:start w:val="1"/>
+      <w:numFmt w:val="decimal"/>
+      <w:pStyle w:val="Heading2"/>
+      <w:suff w:val="space"/>
+      <w:lvlText w:val="%1.%2"/>
+      <w:lvlJc w:val="left"/>
+      <w:pPr>
+        <w:ind w:left="576" w:hanging="576"/>
+      </w:pPr>
+      <w:rPr>
+        <w:rFonts w:hint="default"/>
+      </w:rPr>
+    </w:lvl>
+    <w:lvl w:ilvl="2">
+      <w:start w:val="1"/>
+      <w:numFmt w:val="decimal"/>
+      <w:pStyle w:val="Heading3"/>
+      <w:suff w:val="space"/>
+      <w:lvlText w:val="%1.%2.%3"/>
+      <w:lvlJc w:val="left"/>
+      <w:pPr>
+        <w:ind w:left="720" w:hanging="360"/>
+      </w:pPr>
+      <w:rPr>
+        <w:rFonts w:hint="default"/>
+      </w:rPr>
+    </w:lvl>
+    <w:lvl w:ilvl="3">
+      <w:start w:val="1"/>
+      <w:numFmt w:val="decimal"/>
+      <w:pStyle w:val="Heading4"/>
+      <w:lvlText w:val="%1.%2.%3.%4"/>
+      <w:lvlJc w:val="left"/>
+      <w:pPr>
+        <w:ind w:left="864" w:hanging="864"/>
+      </w:pPr>
+      <w:rPr>
+        <w:rFonts w:hint="default"/>
+      </w:rPr>
+    </w:lvl>
+    <w:lvl w:ilvl="4">
+      <w:start w:val="1"/>
+      <w:numFmt w:val="decimal"/>
+      <w:pStyle w:val="Heading5"/>
+      <w:lvlText w:val="%1.%2.%3.%4.%5"/>
+      <w:lvlJc w:val="left"/>
+      <w:pPr>
+        <w:ind w:left="1008" w:hanging="1008"/>
+      </w:pPr>
+      <w:rPr>
+        <w:rFonts w:hint="default"/>
+      </w:rPr>
+    </w:lvl>
+    <w:lvl w:ilvl="5">
+      <w:start w:val="1"/>
+      <w:numFmt w:val="decimal"/>
+      <w:pStyle w:val="Heading6"/>
+      <w:lvlText w:val="%1.%2.%3.%4.%5.%6"/>
+      <w:lvlJc w:val="left"/>
+      <w:pPr>
+        <w:ind w:left="1152" w:hanging="1152"/>
+      </w:pPr>
+      <w:rPr>
+        <w:rFonts w:hint="default"/>
+      </w:rPr>
+    </w:lvl>
+    <w:lvl w:ilvl="6">
+      <w:start w:val="1"/>
+      <w:numFmt w:val="decimal"/>
+      <w:pStyle w:val="Heading7"/>
+      <w:lvlText w:val="%1.%2.%3.%4.%5.%6.%7"/>
+      <w:lvlJc w:val="left"/>
+      <w:pPr>
+        <w:ind w:left="1296" w:hanging="1296"/>
+      </w:pPr>
+      <w:rPr>
+        <w:rFonts w:hint="default"/>
+      </w:rPr>
+    </w:lvl>
+    <w:lvl w:ilvl="7">
+      <w:start w:val="1"/>
+      <w:numFmt w:val="decimal"/>
+      <w:pStyle w:val="Heading8"/>
+      <w:lvlText w:val="%1.%2.%3.%4.%5.%6.%7.%8"/>
+      <w:lvlJc w:val="left"/>
+      <w:pPr>
+        <w:ind w:left="1440" w:hanging="1440"/>
+      </w:pPr>
+      <w:rPr>
+        <w:rFonts w:hint="default"/>
+      </w:rPr>
+    </w:lvl>
+    <w:lvl w:ilvl="8">
+      <w:start w:val="1"/>
+      <w:numFmt w:val="decimal"/>
+      <w:pStyle w:val="Heading9"/>
+      <w:lvlText w:val="%1.%2.%3.%4.%5.%6.%7.%8.%9"/>
+      <w:lvlJc w:val="left"/>
+      <w:pPr>
+        <w:ind w:left="1584" w:hanging="1584"/>
+      </w:pPr>
+      <w:rPr>
+        <w:rFonts w:hint="default"/>
+      </w:rPr>
+    </w:lvl>
+  </w:abstractNum>
   <w:num w:numId="1" w16cid:durableId="1800491397">
     <w:abstractNumId w:val="0"/>
+  </w:num>
+  <w:num w:numId="2" w16cid:durableId="1603489323">
+    <w:abstractNumId w:val="1"/>
   </w:num>
 </w:numbering>
 </file>
@@ -2084,15 +2027,89 @@
     <w:lsdException w:name="Unresolved Mention" w:semiHidden="1" w:unhideWhenUsed="1"/>
     <w:lsdException w:name="Smart Link" w:semiHidden="1" w:unhideWhenUsed="1"/>
   </w:latentStyles>
-  <w:style w:type="paragraph" w:default="1" w:styleId="Binhthng">
+  <w:style w:type="paragraph" w:default="1" w:styleId="Normal">
     <w:name w:val="Normal"/>
     <w:qFormat/>
   </w:style>
-  <w:style w:type="paragraph" w:styleId="u4">
+  <w:style w:type="paragraph" w:styleId="Heading1">
+    <w:name w:val="heading 1"/>
+    <w:basedOn w:val="Normal"/>
+    <w:next w:val="Normal"/>
+    <w:link w:val="Heading1Char"/>
+    <w:uiPriority w:val="9"/>
+    <w:qFormat/>
+    <w:rsid w:val="003B2A62"/>
+    <w:pPr>
+      <w:numPr>
+        <w:numId w:val="2"/>
+      </w:numPr>
+      <w:spacing w:before="60" w:after="0" w:line="240" w:lineRule="auto"/>
+      <w:outlineLvl w:val="0"/>
+    </w:pPr>
+    <w:rPr>
+      <w:rFonts w:ascii="Times New Roman" w:hAnsi="Times New Roman" w:cs="Times New Roman"/>
+      <w:b/>
+      <w:color w:val="000000" w:themeColor="text1"/>
+      <w:sz w:val="26"/>
+      <w:szCs w:val="26"/>
+    </w:rPr>
+  </w:style>
+  <w:style w:type="paragraph" w:styleId="Heading2">
+    <w:name w:val="heading 2"/>
+    <w:basedOn w:val="Normal"/>
+    <w:next w:val="Normal"/>
+    <w:link w:val="Heading2Char"/>
+    <w:uiPriority w:val="9"/>
+    <w:unhideWhenUsed/>
+    <w:qFormat/>
+    <w:rsid w:val="003B2A62"/>
+    <w:pPr>
+      <w:numPr>
+        <w:ilvl w:val="1"/>
+        <w:numId w:val="2"/>
+      </w:numPr>
+      <w:spacing w:before="60" w:after="0" w:line="240" w:lineRule="auto"/>
+      <w:outlineLvl w:val="1"/>
+    </w:pPr>
+    <w:rPr>
+      <w:rFonts w:ascii="Times New Roman" w:hAnsi="Times New Roman" w:cs="Times New Roman"/>
+      <w:bCs/>
+      <w:color w:val="000000" w:themeColor="text1"/>
+      <w:sz w:val="26"/>
+      <w:szCs w:val="26"/>
+    </w:rPr>
+  </w:style>
+  <w:style w:type="paragraph" w:styleId="Heading3">
+    <w:name w:val="heading 3"/>
+    <w:basedOn w:val="Normal"/>
+    <w:next w:val="Normal"/>
+    <w:link w:val="Heading3Char"/>
+    <w:uiPriority w:val="9"/>
+    <w:unhideWhenUsed/>
+    <w:qFormat/>
+    <w:rsid w:val="007A56E3"/>
+    <w:pPr>
+      <w:keepNext/>
+      <w:keepLines/>
+      <w:numPr>
+        <w:ilvl w:val="2"/>
+        <w:numId w:val="2"/>
+      </w:numPr>
+      <w:spacing w:before="40" w:after="0"/>
+      <w:outlineLvl w:val="2"/>
+    </w:pPr>
+    <w:rPr>
+      <w:rFonts w:ascii="Times New Roman" w:eastAsiaTheme="majorEastAsia" w:hAnsi="Times New Roman" w:cstheme="majorBidi"/>
+      <w:color w:val="000000" w:themeColor="text1"/>
+      <w:sz w:val="26"/>
+      <w:szCs w:val="24"/>
+    </w:rPr>
+  </w:style>
+  <w:style w:type="paragraph" w:styleId="Heading4">
     <w:name w:val="heading 4"/>
-    <w:basedOn w:val="Binhthng"/>
-    <w:next w:val="Binhthng"/>
-    <w:link w:val="u4Char"/>
+    <w:basedOn w:val="Normal"/>
+    <w:next w:val="Normal"/>
+    <w:link w:val="Heading4Char"/>
     <w:uiPriority w:val="9"/>
     <w:unhideWhenUsed/>
     <w:qFormat/>
@@ -2100,6 +2117,10 @@
     <w:pPr>
       <w:keepNext/>
       <w:keepLines/>
+      <w:numPr>
+        <w:ilvl w:val="3"/>
+        <w:numId w:val="2"/>
+      </w:numPr>
       <w:spacing w:before="40" w:after="0"/>
       <w:outlineLvl w:val="3"/>
     </w:pPr>
@@ -2110,13 +2131,146 @@
       <w:color w:val="2F5496" w:themeColor="accent1" w:themeShade="BF"/>
     </w:rPr>
   </w:style>
-  <w:style w:type="character" w:default="1" w:styleId="Phngmcinhcuaoanvn">
+  <w:style w:type="paragraph" w:styleId="Heading5">
+    <w:name w:val="heading 5"/>
+    <w:basedOn w:val="Normal"/>
+    <w:next w:val="Normal"/>
+    <w:link w:val="Heading5Char"/>
+    <w:uiPriority w:val="9"/>
+    <w:semiHidden/>
+    <w:unhideWhenUsed/>
+    <w:qFormat/>
+    <w:rsid w:val="003B2A62"/>
+    <w:pPr>
+      <w:keepNext/>
+      <w:keepLines/>
+      <w:numPr>
+        <w:ilvl w:val="4"/>
+        <w:numId w:val="2"/>
+      </w:numPr>
+      <w:spacing w:before="40" w:after="0"/>
+      <w:outlineLvl w:val="4"/>
+    </w:pPr>
+    <w:rPr>
+      <w:rFonts w:asciiTheme="majorHAnsi" w:eastAsiaTheme="majorEastAsia" w:hAnsiTheme="majorHAnsi" w:cstheme="majorBidi"/>
+      <w:color w:val="2F5496" w:themeColor="accent1" w:themeShade="BF"/>
+    </w:rPr>
+  </w:style>
+  <w:style w:type="paragraph" w:styleId="Heading6">
+    <w:name w:val="heading 6"/>
+    <w:basedOn w:val="Normal"/>
+    <w:next w:val="Normal"/>
+    <w:link w:val="Heading6Char"/>
+    <w:uiPriority w:val="9"/>
+    <w:semiHidden/>
+    <w:unhideWhenUsed/>
+    <w:qFormat/>
+    <w:rsid w:val="003B2A62"/>
+    <w:pPr>
+      <w:keepNext/>
+      <w:keepLines/>
+      <w:numPr>
+        <w:ilvl w:val="5"/>
+        <w:numId w:val="2"/>
+      </w:numPr>
+      <w:spacing w:before="40" w:after="0"/>
+      <w:outlineLvl w:val="5"/>
+    </w:pPr>
+    <w:rPr>
+      <w:rFonts w:asciiTheme="majorHAnsi" w:eastAsiaTheme="majorEastAsia" w:hAnsiTheme="majorHAnsi" w:cstheme="majorBidi"/>
+      <w:color w:val="1F3763" w:themeColor="accent1" w:themeShade="7F"/>
+    </w:rPr>
+  </w:style>
+  <w:style w:type="paragraph" w:styleId="Heading7">
+    <w:name w:val="heading 7"/>
+    <w:basedOn w:val="Normal"/>
+    <w:next w:val="Normal"/>
+    <w:link w:val="Heading7Char"/>
+    <w:uiPriority w:val="9"/>
+    <w:semiHidden/>
+    <w:unhideWhenUsed/>
+    <w:qFormat/>
+    <w:rsid w:val="003B2A62"/>
+    <w:pPr>
+      <w:keepNext/>
+      <w:keepLines/>
+      <w:numPr>
+        <w:ilvl w:val="6"/>
+        <w:numId w:val="2"/>
+      </w:numPr>
+      <w:spacing w:before="40" w:after="0"/>
+      <w:outlineLvl w:val="6"/>
+    </w:pPr>
+    <w:rPr>
+      <w:rFonts w:asciiTheme="majorHAnsi" w:eastAsiaTheme="majorEastAsia" w:hAnsiTheme="majorHAnsi" w:cstheme="majorBidi"/>
+      <w:i/>
+      <w:iCs/>
+      <w:color w:val="1F3763" w:themeColor="accent1" w:themeShade="7F"/>
+    </w:rPr>
+  </w:style>
+  <w:style w:type="paragraph" w:styleId="Heading8">
+    <w:name w:val="heading 8"/>
+    <w:basedOn w:val="Normal"/>
+    <w:next w:val="Normal"/>
+    <w:link w:val="Heading8Char"/>
+    <w:uiPriority w:val="9"/>
+    <w:semiHidden/>
+    <w:unhideWhenUsed/>
+    <w:qFormat/>
+    <w:rsid w:val="003B2A62"/>
+    <w:pPr>
+      <w:keepNext/>
+      <w:keepLines/>
+      <w:numPr>
+        <w:ilvl w:val="7"/>
+        <w:numId w:val="2"/>
+      </w:numPr>
+      <w:spacing w:before="40" w:after="0"/>
+      <w:outlineLvl w:val="7"/>
+    </w:pPr>
+    <w:rPr>
+      <w:rFonts w:asciiTheme="majorHAnsi" w:eastAsiaTheme="majorEastAsia" w:hAnsiTheme="majorHAnsi" w:cstheme="majorBidi"/>
+      <w:color w:val="272727" w:themeColor="text1" w:themeTint="D8"/>
+      <w:sz w:val="21"/>
+      <w:szCs w:val="21"/>
+    </w:rPr>
+  </w:style>
+  <w:style w:type="paragraph" w:styleId="Heading9">
+    <w:name w:val="heading 9"/>
+    <w:basedOn w:val="Normal"/>
+    <w:next w:val="Normal"/>
+    <w:link w:val="Heading9Char"/>
+    <w:uiPriority w:val="9"/>
+    <w:semiHidden/>
+    <w:unhideWhenUsed/>
+    <w:qFormat/>
+    <w:rsid w:val="003B2A62"/>
+    <w:pPr>
+      <w:keepNext/>
+      <w:keepLines/>
+      <w:numPr>
+        <w:ilvl w:val="8"/>
+        <w:numId w:val="2"/>
+      </w:numPr>
+      <w:spacing w:before="40" w:after="0"/>
+      <w:outlineLvl w:val="8"/>
+    </w:pPr>
+    <w:rPr>
+      <w:rFonts w:asciiTheme="majorHAnsi" w:eastAsiaTheme="majorEastAsia" w:hAnsiTheme="majorHAnsi" w:cstheme="majorBidi"/>
+      <w:i/>
+      <w:iCs/>
+      <w:color w:val="272727" w:themeColor="text1" w:themeTint="D8"/>
+      <w:sz w:val="21"/>
+      <w:szCs w:val="21"/>
+    </w:rPr>
+  </w:style>
+  <w:style w:type="character" w:default="1" w:styleId="DefaultParagraphFont">
     <w:name w:val="Default Paragraph Font"/>
     <w:uiPriority w:val="1"/>
     <w:semiHidden/>
     <w:unhideWhenUsed/>
   </w:style>
-  <w:style w:type="table" w:default="1" w:styleId="BangThngthng">
+  <w:style w:type="table" w:default="1" w:styleId="TableNormal">
     <w:name w:val="Normal Table"/>
     <w:uiPriority w:val="99"/>
     <w:semiHidden/>
@@ -2131,15 +2285,15 @@
       </w:tblCellMar>
     </w:tblPr>
   </w:style>
-  <w:style w:type="numbering" w:default="1" w:styleId="Khngco">
+  <w:style w:type="numbering" w:default="1" w:styleId="NoList">
     <w:name w:val="No List"/>
     <w:uiPriority w:val="99"/>
     <w:semiHidden/>
     <w:unhideWhenUsed/>
   </w:style>
-  <w:style w:type="table" w:styleId="LiBang">
+  <w:style w:type="table" w:styleId="TableGrid">
     <w:name w:val="Table Grid"/>
-    <w:basedOn w:val="BangThngthng"/>
+    <w:basedOn w:val="TableNormal"/>
     <w:uiPriority w:val="39"/>
     <w:rsid w:val="00DB51DC"/>
     <w:pPr>
@@ -2163,12 +2317,12 @@
       </w:tblBorders>
     </w:tblPr>
   </w:style>
-  <w:style w:type="paragraph" w:styleId="Tiuphu">
+  <w:style w:type="paragraph" w:styleId="Subtitle">
     <w:name w:val="Subtitle"/>
     <w:aliases w:val="Thesis title"/>
-    <w:basedOn w:val="Binhthng"/>
-    <w:next w:val="Binhthng"/>
-    <w:link w:val="TiuphuChar"/>
+    <w:basedOn w:val="Normal"/>
+    <w:next w:val="Normal"/>
+    <w:link w:val="SubtitleChar"/>
     <w:uiPriority w:val="11"/>
     <w:qFormat/>
     <w:rsid w:val="00DB51DC"/>
@@ -2183,11 +2337,11 @@
       <w:szCs w:val="52"/>
     </w:rPr>
   </w:style>
-  <w:style w:type="character" w:customStyle="1" w:styleId="TiuphuChar">
-    <w:name w:val="Tiêu đề phụ Char"/>
+  <w:style w:type="character" w:customStyle="1" w:styleId="SubtitleChar">
+    <w:name w:val="Subtitle Char"/>
     <w:aliases w:val="Thesis title Char"/>
-    <w:basedOn w:val="Phngmcinhcuaoanvn"/>
-    <w:link w:val="Tiuphu"/>
+    <w:basedOn w:val="DefaultParagraphFont"/>
+    <w:link w:val="Subtitle"/>
     <w:uiPriority w:val="11"/>
     <w:rsid w:val="00DB51DC"/>
     <w:rPr>
@@ -2197,9 +2351,9 @@
       <w:szCs w:val="52"/>
     </w:rPr>
   </w:style>
-  <w:style w:type="paragraph" w:styleId="oancuaDanhsach">
+  <w:style w:type="paragraph" w:styleId="ListParagraph">
     <w:name w:val="List Paragraph"/>
-    <w:basedOn w:val="Binhthng"/>
+    <w:basedOn w:val="Normal"/>
     <w:uiPriority w:val="34"/>
     <w:qFormat/>
     <w:rsid w:val="00DB51DC"/>
@@ -2216,9 +2370,9 @@
       <w:szCs w:val="26"/>
     </w:rPr>
   </w:style>
-  <w:style w:type="character" w:styleId="Siuktni">
+  <w:style w:type="character" w:styleId="Hyperlink">
     <w:name w:val="Hyperlink"/>
-    <w:basedOn w:val="Phngmcinhcuaoanvn"/>
+    <w:basedOn w:val="DefaultParagraphFont"/>
     <w:uiPriority w:val="99"/>
     <w:unhideWhenUsed/>
     <w:rsid w:val="001A7D3C"/>
@@ -2227,9 +2381,9 @@
       <w:u w:val="single"/>
     </w:rPr>
   </w:style>
-  <w:style w:type="character" w:styleId="cpChagiiquyt">
+  <w:style w:type="character" w:styleId="UnresolvedMention">
     <w:name w:val="Unresolved Mention"/>
-    <w:basedOn w:val="Phngmcinhcuaoanvn"/>
+    <w:basedOn w:val="DefaultParagraphFont"/>
     <w:uiPriority w:val="99"/>
     <w:semiHidden/>
     <w:unhideWhenUsed/>
@@ -2239,10 +2393,10 @@
       <w:shd w:val="clear" w:color="auto" w:fill="E1DFDD"/>
     </w:rPr>
   </w:style>
-  <w:style w:type="character" w:customStyle="1" w:styleId="u4Char">
-    <w:name w:val="Đầu đề 4 Char"/>
-    <w:basedOn w:val="Phngmcinhcuaoanvn"/>
-    <w:link w:val="u4"/>
+  <w:style w:type="character" w:customStyle="1" w:styleId="Heading4Char">
+    <w:name w:val="Heading 4 Char"/>
+    <w:basedOn w:val="DefaultParagraphFont"/>
+    <w:link w:val="Heading4"/>
     <w:uiPriority w:val="9"/>
     <w:rsid w:val="00132B90"/>
     <w:rPr>
@@ -2251,6 +2405,120 @@
       <w:iCs/>
       <w:color w:val="2F5496" w:themeColor="accent1" w:themeShade="BF"/>
     </w:rPr>
+  </w:style>
+  <w:style w:type="character" w:customStyle="1" w:styleId="Heading1Char">
+    <w:name w:val="Heading 1 Char"/>
+    <w:basedOn w:val="DefaultParagraphFont"/>
+    <w:link w:val="Heading1"/>
+    <w:uiPriority w:val="9"/>
+    <w:rsid w:val="003B2A62"/>
+    <w:rPr>
+      <w:rFonts w:ascii="Times New Roman" w:hAnsi="Times New Roman" w:cs="Times New Roman"/>
+      <w:b/>
+      <w:color w:val="000000" w:themeColor="text1"/>
+      <w:sz w:val="26"/>
+      <w:szCs w:val="26"/>
+    </w:rPr>
+  </w:style>
+  <w:style w:type="character" w:customStyle="1" w:styleId="Heading2Char">
+    <w:name w:val="Heading 2 Char"/>
+    <w:basedOn w:val="DefaultParagraphFont"/>
+    <w:link w:val="Heading2"/>
+    <w:uiPriority w:val="9"/>
+    <w:rsid w:val="003B2A62"/>
+    <w:rPr>
+      <w:rFonts w:ascii="Times New Roman" w:hAnsi="Times New Roman" w:cs="Times New Roman"/>
+      <w:bCs/>
+      <w:color w:val="000000" w:themeColor="text1"/>
+      <w:sz w:val="26"/>
+      <w:szCs w:val="26"/>
+    </w:rPr>
+  </w:style>
+  <w:style w:type="character" w:customStyle="1" w:styleId="Heading3Char">
+    <w:name w:val="Heading 3 Char"/>
+    <w:basedOn w:val="DefaultParagraphFont"/>
+    <w:link w:val="Heading3"/>
+    <w:uiPriority w:val="9"/>
+    <w:rsid w:val="007A56E3"/>
+    <w:rPr>
+      <w:rFonts w:ascii="Times New Roman" w:eastAsiaTheme="majorEastAsia" w:hAnsi="Times New Roman" w:cstheme="majorBidi"/>
+      <w:color w:val="000000" w:themeColor="text1"/>
+      <w:sz w:val="26"/>
+      <w:szCs w:val="24"/>
+    </w:rPr>
+  </w:style>
+  <w:style w:type="character" w:customStyle="1" w:styleId="Heading5Char">
+    <w:name w:val="Heading 5 Char"/>
+    <w:basedOn w:val="DefaultParagraphFont"/>
+    <w:link w:val="Heading5"/>
+    <w:uiPriority w:val="9"/>
+    <w:semiHidden/>
+    <w:rsid w:val="003B2A62"/>
+    <w:rPr>
+      <w:rFonts w:asciiTheme="majorHAnsi" w:eastAsiaTheme="majorEastAsia" w:hAnsiTheme="majorHAnsi" w:cstheme="majorBidi"/>
+      <w:color w:val="2F5496" w:themeColor="accent1" w:themeShade="BF"/>
+    </w:rPr>
+  </w:style>
+  <w:style w:type="character" w:customStyle="1" w:styleId="Heading6Char">
+    <w:name w:val="Heading 6 Char"/>
+    <w:basedOn w:val="DefaultParagraphFont"/>
+    <w:link w:val="Heading6"/>
+    <w:uiPriority w:val="9"/>
+    <w:semiHidden/>
+    <w:rsid w:val="003B2A62"/>
+    <w:rPr>
+      <w:rFonts w:asciiTheme="majorHAnsi" w:eastAsiaTheme="majorEastAsia" w:hAnsiTheme="majorHAnsi" w:cstheme="majorBidi"/>
+      <w:color w:val="1F3763" w:themeColor="accent1" w:themeShade="7F"/>
+    </w:rPr>
+  </w:style>
+  <w:style w:type="character" w:customStyle="1" w:styleId="Heading7Char">
+    <w:name w:val="Heading 7 Char"/>
+    <w:basedOn w:val="DefaultParagraphFont"/>
+    <w:link w:val="Heading7"/>
+    <w:uiPriority w:val="9"/>
+    <w:semiHidden/>
+    <w:rsid w:val="003B2A62"/>
+    <w:rPr>
+      <w:rFonts w:asciiTheme="majorHAnsi" w:eastAsiaTheme="majorEastAsia" w:hAnsiTheme="majorHAnsi" w:cstheme="majorBidi"/>
+      <w:i/>
+      <w:iCs/>
+      <w:color w:val="1F3763" w:themeColor="accent1" w:themeShade="7F"/>
+    </w:rPr>
+  </w:style>
+  <w:style w:type="character" w:customStyle="1" w:styleId="Heading8Char">
+    <w:name w:val="Heading 8 Char"/>
+    <w:basedOn w:val="DefaultParagraphFont"/>
+    <w:link w:val="Heading8"/>
+    <w:uiPriority w:val="9"/>
+    <w:semiHidden/>
+    <w:rsid w:val="003B2A62"/>
+    <w:rPr>
+      <w:rFonts w:asciiTheme="majorHAnsi" w:eastAsiaTheme="majorEastAsia" w:hAnsiTheme="majorHAnsi" w:cstheme="majorBidi"/>
+      <w:color w:val="272727" w:themeColor="text1" w:themeTint="D8"/>
+      <w:sz w:val="21"/>
+      <w:szCs w:val="21"/>
+    </w:rPr>
+  </w:style>
+  <w:style w:type="character" w:customStyle="1" w:styleId="Heading9Char">
+    <w:name w:val="Heading 9 Char"/>
+    <w:basedOn w:val="DefaultParagraphFont"/>
+    <w:link w:val="Heading9"/>
+    <w:uiPriority w:val="9"/>
+    <w:semiHidden/>
+    <w:rsid w:val="003B2A62"/>
+    <w:rPr>
+      <w:rFonts w:asciiTheme="majorHAnsi" w:eastAsiaTheme="majorEastAsia" w:hAnsiTheme="majorHAnsi" w:cstheme="majorBidi"/>
+      <w:i/>
+      <w:iCs/>
+      <w:color w:val="272727" w:themeColor="text1" w:themeTint="D8"/>
+      <w:sz w:val="21"/>
+      <w:szCs w:val="21"/>
+    </w:rPr>
+  </w:style>
+  <w:style w:type="character" w:customStyle="1" w:styleId="normaltextrun">
+    <w:name w:val="normaltextrun"/>
+    <w:basedOn w:val="DefaultParagraphFont"/>
+    <w:rsid w:val="00036B62"/>
   </w:style>
 </w:styles>
 </file>

</xml_diff>

<commit_message>
#18 update mục lục
</commit_message>
<xml_diff>
--- a/Mục lục ServingBot - Lý Đức Trung.docx
+++ b/Mục lục ServingBot - Lý Đức Trung.docx
@@ -578,6 +578,7 @@
           <w:p>
             <w:pPr>
               <w:pStyle w:val="Heading1"/>
+              <w:outlineLvl w:val="0"/>
             </w:pPr>
             <w:r>
               <w:t xml:space="preserve">GENERAL </w:t>
@@ -592,6 +593,7 @@
           <w:p>
             <w:pPr>
               <w:pStyle w:val="Heading2"/>
+              <w:outlineLvl w:val="1"/>
             </w:pPr>
             <w:r>
               <w:t>Overal</w:t>
@@ -612,6 +614,7 @@
           <w:p>
             <w:pPr>
               <w:pStyle w:val="Heading2"/>
+              <w:outlineLvl w:val="1"/>
             </w:pPr>
             <w:r>
               <w:t xml:space="preserve">Serving </w:t>
@@ -740,6 +743,7 @@
           <w:p>
             <w:pPr>
               <w:pStyle w:val="Heading3"/>
+              <w:outlineLvl w:val="2"/>
             </w:pPr>
             <w:r>
               <w:t>Voltage sensor</w:t>
@@ -764,6 +768,7 @@
                 <w:ilvl w:val="0"/>
                 <w:numId w:val="0"/>
               </w:numPr>
+              <w:outlineLvl w:val="2"/>
             </w:pPr>
           </w:p>
           <w:p>
@@ -805,6 +810,7 @@
           <w:p>
             <w:pPr>
               <w:pStyle w:val="Heading2"/>
+              <w:outlineLvl w:val="1"/>
             </w:pPr>
             <w:r>
               <w:t>ROS 2 introduction</w:t>
@@ -817,6 +823,7 @@
           <w:p>
             <w:pPr>
               <w:pStyle w:val="Heading1"/>
+              <w:outlineLvl w:val="0"/>
             </w:pPr>
             <w:r>
               <w:t>FIRMWARE</w:t>
@@ -880,43 +887,10 @@
           <w:p>
             <w:pPr>
               <w:pStyle w:val="Heading3"/>
+              <w:outlineLvl w:val="2"/>
             </w:pPr>
             <w:r>
               <w:t>Multiple I2C b</w:t>
-            </w:r>
-          </w:p>
-          <w:p>
-            <w:pPr>
-              <w:pStyle w:val="Heading2"/>
-            </w:pPr>
-            <w:r>
-              <w:t>Serving mobile robot</w:t>
-            </w:r>
-            <w:r>
-              <w:t xml:space="preserve"> firmware</w:t>
-            </w:r>
-            <w:r>
-              <w:t xml:space="preserve"> </w:t>
-            </w:r>
-            <w:r>
-              <w:t>architecture</w:t>
-            </w:r>
-          </w:p>
-          <w:p>
-            <w:pPr>
-              <w:pStyle w:val="Heading2"/>
-            </w:pPr>
-            <w:r>
-              <w:t xml:space="preserve">Firmware for </w:t>
-            </w:r>
-            <w:r>
-              <w:t>motor driver</w:t>
-            </w:r>
-            <w:r>
-              <w:t xml:space="preserve"> </w:t>
-            </w:r>
-            <w:r>
-              <w:t>block</w:t>
             </w:r>
           </w:p>
           <w:p>
@@ -925,58 +899,16 @@
               <w:outlineLvl w:val="1"/>
             </w:pPr>
             <w:r>
-              <w:t xml:space="preserve">Firmware </w:t>
-            </w:r>
-            <w:r>
-              <w:t xml:space="preserve">for </w:t>
-            </w:r>
-            <w:r>
-              <w:t>u</w:t>
-            </w:r>
-            <w:r>
-              <w:t>ltrasonic sensors</w:t>
-            </w:r>
-          </w:p>
-          <w:p>
-            <w:pPr>
-              <w:pStyle w:val="Heading2"/>
-            </w:pPr>
-            <w:r>
-              <w:t xml:space="preserve">Firmware for </w:t>
-            </w:r>
-            <w:r>
-              <w:t>l</w:t>
-            </w:r>
-            <w:r>
-              <w:t>idar</w:t>
-            </w:r>
-          </w:p>
-          <w:p>
-            <w:pPr>
-              <w:pStyle w:val="Heading2"/>
-            </w:pPr>
-            <w:r>
-              <w:t xml:space="preserve">Firmware for </w:t>
-            </w:r>
-            <w:r>
-              <w:t>i</w:t>
-            </w:r>
-            <w:r>
-              <w:t>nertial measurement unit</w:t>
-            </w:r>
-          </w:p>
-          <w:p>
-            <w:pPr>
-              <w:pStyle w:val="Heading2"/>
-            </w:pPr>
-            <w:r>
-              <w:t>Firmware for</w:t>
+              <w:t>Serving mobile robot</w:t>
+            </w:r>
+            <w:r>
+              <w:t xml:space="preserve"> firmware</w:t>
             </w:r>
             <w:r>
               <w:t xml:space="preserve"> </w:t>
             </w:r>
             <w:r>
-              <w:t>OLED display</w:t>
+              <w:t>architecture</w:t>
             </w:r>
           </w:p>
           <w:p>
@@ -985,64 +917,31 @@
               <w:outlineLvl w:val="1"/>
             </w:pPr>
             <w:r>
-              <w:t xml:space="preserve">Firmware </w:t>
-            </w:r>
-            <w:r>
-              <w:t>i</w:t>
-            </w:r>
-            <w:r>
-              <w:t>nfrared sensor</w:t>
-            </w:r>
-          </w:p>
-          <w:p>
-            <w:pPr>
-              <w:pStyle w:val="Heading2"/>
-            </w:pPr>
-            <w:r>
-              <w:t>Firmware v</w:t>
-            </w:r>
-            <w:r>
-              <w:t>oltage sensor</w:t>
-            </w:r>
-          </w:p>
-          <w:p/>
-          <w:p>
-            <w:pPr>
-              <w:pStyle w:val="Heading1"/>
-            </w:pPr>
-            <w:r>
-              <w:t>ALGORITHM EXPLANATION FOR FIRMWARE</w:t>
-            </w:r>
-          </w:p>
-          <w:p>
-            <w:pPr>
-              <w:pStyle w:val="Heading2"/>
-            </w:pPr>
-            <w:r>
-              <w:t>PID controller</w:t>
-            </w:r>
-          </w:p>
-          <w:p>
-            <w:pPr>
-              <w:pStyle w:val="Heading2"/>
-            </w:pPr>
-            <w:r>
-              <w:t>Fuzzy logic library</w:t>
+              <w:t xml:space="preserve">Firmware for </w:t>
+            </w:r>
+            <w:r>
+              <w:t>motor driver</w:t>
+            </w:r>
+            <w:r>
+              <w:t xml:space="preserve"> </w:t>
+            </w:r>
+            <w:r>
+              <w:t>block</w:t>
             </w:r>
           </w:p>
           <w:p>
             <w:pPr>
               <w:pStyle w:val="Heading2"/>
               <w:outlineLvl w:val="1"/>
-              <w:rPr>
-                <w:rStyle w:val="normaltextrun"/>
-              </w:rPr>
-            </w:pPr>
-            <w:r>
-              <w:rPr>
-                <w:rStyle w:val="normaltextrun"/>
-              </w:rPr>
-              <w:t>Kinematic Model for calculating Odometry data</w:t>
+            </w:pPr>
+            <w:r>
+              <w:t xml:space="preserve">Firmware </w:t>
+            </w:r>
+            <w:r>
+              <w:t xml:space="preserve">for </w:t>
+            </w:r>
+            <w:r>
+              <w:t>ultrasonic sensors</w:t>
             </w:r>
           </w:p>
           <w:p>
@@ -1051,6 +950,118 @@
               <w:outlineLvl w:val="1"/>
             </w:pPr>
             <w:r>
+              <w:t xml:space="preserve">Firmware for </w:t>
+            </w:r>
+            <w:r>
+              <w:t>l</w:t>
+            </w:r>
+            <w:r>
+              <w:t>idar</w:t>
+            </w:r>
+          </w:p>
+          <w:p>
+            <w:pPr>
+              <w:pStyle w:val="Heading2"/>
+              <w:outlineLvl w:val="1"/>
+            </w:pPr>
+            <w:r>
+              <w:t xml:space="preserve">Firmware for </w:t>
+            </w:r>
+            <w:r>
+              <w:t>i</w:t>
+            </w:r>
+            <w:r>
+              <w:t>nertial measurement unit</w:t>
+            </w:r>
+          </w:p>
+          <w:p>
+            <w:pPr>
+              <w:pStyle w:val="Heading2"/>
+              <w:outlineLvl w:val="1"/>
+            </w:pPr>
+            <w:r>
+              <w:t xml:space="preserve">Firmware for </w:t>
+            </w:r>
+            <w:r>
+              <w:t>OLED display</w:t>
+            </w:r>
+          </w:p>
+          <w:p>
+            <w:pPr>
+              <w:pStyle w:val="Heading2"/>
+              <w:outlineLvl w:val="1"/>
+            </w:pPr>
+            <w:r>
+              <w:t xml:space="preserve">Firmware </w:t>
+            </w:r>
+            <w:r>
+              <w:t>i</w:t>
+            </w:r>
+            <w:r>
+              <w:t>nfrared sensor</w:t>
+            </w:r>
+          </w:p>
+          <w:p>
+            <w:pPr>
+              <w:pStyle w:val="Heading2"/>
+              <w:outlineLvl w:val="1"/>
+            </w:pPr>
+            <w:r>
+              <w:t>Firmware v</w:t>
+            </w:r>
+            <w:r>
+              <w:t>oltage sensor</w:t>
+            </w:r>
+          </w:p>
+          <w:p/>
+          <w:p>
+            <w:pPr>
+              <w:pStyle w:val="Heading1"/>
+              <w:outlineLvl w:val="0"/>
+            </w:pPr>
+            <w:r>
+              <w:t>ALGORITHM EXPLANATION FOR FIRMWARE</w:t>
+            </w:r>
+          </w:p>
+          <w:p>
+            <w:pPr>
+              <w:pStyle w:val="Heading2"/>
+              <w:outlineLvl w:val="1"/>
+            </w:pPr>
+            <w:r>
+              <w:t>PID controller</w:t>
+            </w:r>
+          </w:p>
+          <w:p>
+            <w:pPr>
+              <w:pStyle w:val="Heading2"/>
+              <w:outlineLvl w:val="1"/>
+            </w:pPr>
+            <w:r>
+              <w:t>Fuzzy logic library</w:t>
+            </w:r>
+          </w:p>
+          <w:p>
+            <w:pPr>
+              <w:pStyle w:val="Heading2"/>
+              <w:outlineLvl w:val="1"/>
+              <w:rPr>
+                <w:rStyle w:val="normaltextrun"/>
+              </w:rPr>
+            </w:pPr>
+            <w:r>
+              <w:rPr>
+                <w:rStyle w:val="normaltextrun"/>
+              </w:rPr>
+              <w:t>Kinematic Model for calculating Odometry data</w:t>
+            </w:r>
+          </w:p>
+          <w:p>
+            <w:pPr>
+              <w:pStyle w:val="Heading2"/>
+              <w:outlineLvl w:val="1"/>
+            </w:pPr>
+            <w:r>
               <w:t>Kalman filter</w:t>
             </w:r>
           </w:p>
@@ -1073,47 +1084,39 @@
           <w:p>
             <w:pPr>
               <w:pStyle w:val="Heading1"/>
-            </w:pPr>
-            <w:r>
-              <w:t>FIRMWARE OPTIMIZATION</w:t>
+              <w:outlineLvl w:val="0"/>
+            </w:pPr>
+            <w:r>
+              <w:t>OPTIMIZATION</w:t>
             </w:r>
           </w:p>
           <w:p>
             <w:pPr>
               <w:pStyle w:val="Heading2"/>
-              <w:rPr>
-                <w:b/>
-              </w:rPr>
-            </w:pPr>
-            <w:r>
-              <w:t>Timing optimization</w:t>
+              <w:outlineLvl w:val="1"/>
+            </w:pPr>
+            <w:r>
+              <w:t>Object oriented programming</w:t>
             </w:r>
           </w:p>
           <w:p>
             <w:pPr>
               <w:pStyle w:val="Heading2"/>
-              <w:rPr>
-                <w:b/>
-              </w:rPr>
-            </w:pPr>
-            <w:r>
-              <w:t>Coding optimization</w:t>
+            </w:pPr>
+            <w:r>
+              <w:t>M</w:t>
+            </w:r>
+            <w:r>
+              <w:t>ultithreading</w:t>
+            </w:r>
+            <w:r>
+              <w:t xml:space="preserve"> programming</w:t>
             </w:r>
           </w:p>
           <w:p>
             <w:pPr>
               <w:jc w:val="left"/>
               <w:rPr>
-                <w:b/>
-                <w:bCs/>
-                <w:color w:val="000000" w:themeColor="text1"/>
-              </w:rPr>
-            </w:pPr>
-          </w:p>
-          <w:p>
-            <w:pPr>
-              <w:jc w:val="left"/>
-              <w:rPr>
                 <w:color w:val="000000" w:themeColor="text1"/>
               </w:rPr>
             </w:pPr>
@@ -1121,6 +1124,7 @@
           <w:p>
             <w:pPr>
               <w:pStyle w:val="Heading1"/>
+              <w:outlineLvl w:val="0"/>
             </w:pPr>
             <w:r>
               <w:t>EXPERIMENT AND RESULT</w:t>
@@ -1131,150 +1135,35 @@
           </w:p>
           <w:p>
             <w:pPr>
-              <w:jc w:val="left"/>
-              <w:rPr>
-                <w:bCs/>
-                <w:color w:val="000000" w:themeColor="text1"/>
-              </w:rPr>
-            </w:pPr>
-            <w:r>
-              <w:rPr>
-                <w:bCs/>
-                <w:color w:val="000000" w:themeColor="text1"/>
-              </w:rPr>
-              <w:t>5</w:t>
-            </w:r>
-            <w:r>
-              <w:rPr>
-                <w:bCs/>
-                <w:color w:val="000000" w:themeColor="text1"/>
-              </w:rPr>
-              <w:t>.</w:t>
-            </w:r>
-            <w:r>
-              <w:rPr>
-                <w:bCs/>
-                <w:color w:val="000000" w:themeColor="text1"/>
-              </w:rPr>
-              <w:t>2</w:t>
-            </w:r>
-            <w:r>
-              <w:rPr>
-                <w:bCs/>
-                <w:color w:val="000000" w:themeColor="text1"/>
-              </w:rPr>
-              <w:t xml:space="preserve"> </w:t>
-            </w:r>
-            <w:r>
-              <w:rPr>
-                <w:bCs/>
-                <w:color w:val="000000" w:themeColor="text1"/>
-              </w:rPr>
+              <w:pStyle w:val="Heading2"/>
+            </w:pPr>
+            <w:r>
+              <w:t>Comparison of PID controller and Fuzzy PID controller</w:t>
+            </w:r>
+          </w:p>
+          <w:p>
+            <w:pPr>
+              <w:pStyle w:val="Heading2"/>
+              <w:outlineLvl w:val="1"/>
+            </w:pPr>
+            <w:r>
+              <w:t>Obstacle avoidance using an array of ultrasonic sensors test cases</w:t>
+            </w:r>
+          </w:p>
+          <w:p>
+            <w:pPr>
+              <w:pStyle w:val="Heading2"/>
+            </w:pPr>
+            <w:r>
+              <w:t xml:space="preserve">Restaurant serving test cases </w:t>
+            </w:r>
+          </w:p>
+          <w:p>
+            <w:pPr>
+              <w:pStyle w:val="Heading2"/>
+            </w:pPr>
+            <w:r>
               <w:t>Serving mobile robot design result</w:t>
-            </w:r>
-          </w:p>
-          <w:p>
-            <w:pPr>
-              <w:jc w:val="left"/>
-              <w:rPr>
-                <w:bCs/>
-                <w:color w:val="000000" w:themeColor="text1"/>
-              </w:rPr>
-            </w:pPr>
-            <w:r>
-              <w:rPr>
-                <w:bCs/>
-                <w:color w:val="000000" w:themeColor="text1"/>
-              </w:rPr>
-              <w:t>5</w:t>
-            </w:r>
-            <w:r>
-              <w:rPr>
-                <w:bCs/>
-                <w:color w:val="000000" w:themeColor="text1"/>
-              </w:rPr>
-              <w:t>.</w:t>
-            </w:r>
-            <w:r>
-              <w:rPr>
-                <w:bCs/>
-                <w:color w:val="000000" w:themeColor="text1"/>
-              </w:rPr>
-              <w:t>1</w:t>
-            </w:r>
-            <w:r>
-              <w:rPr>
-                <w:bCs/>
-                <w:color w:val="000000" w:themeColor="text1"/>
-              </w:rPr>
-              <w:t xml:space="preserve"> </w:t>
-            </w:r>
-            <w:r>
-              <w:rPr>
-                <w:bCs/>
-                <w:color w:val="000000" w:themeColor="text1"/>
-              </w:rPr>
-              <w:t xml:space="preserve">Obstacle avoidance </w:t>
-            </w:r>
-            <w:r>
-              <w:rPr>
-                <w:bCs/>
-                <w:color w:val="000000" w:themeColor="text1"/>
-              </w:rPr>
-              <w:t xml:space="preserve">using an array </w:t>
-            </w:r>
-            <w:r>
-              <w:rPr>
-                <w:bCs/>
-                <w:color w:val="000000" w:themeColor="text1"/>
-              </w:rPr>
-              <w:t xml:space="preserve">of </w:t>
-            </w:r>
-            <w:r>
-              <w:rPr>
-                <w:bCs/>
-                <w:color w:val="000000" w:themeColor="text1"/>
-              </w:rPr>
-              <w:t xml:space="preserve">ultrasonic sensors </w:t>
-            </w:r>
-            <w:r>
-              <w:rPr>
-                <w:bCs/>
-                <w:color w:val="000000" w:themeColor="text1"/>
-              </w:rPr>
-              <w:t>test cases</w:t>
-            </w:r>
-          </w:p>
-          <w:p>
-            <w:pPr>
-              <w:jc w:val="left"/>
-              <w:rPr>
-                <w:color w:val="000000" w:themeColor="text1"/>
-              </w:rPr>
-            </w:pPr>
-            <w:r>
-              <w:rPr>
-                <w:color w:val="000000" w:themeColor="text1"/>
-              </w:rPr>
-              <w:t xml:space="preserve">5.3 </w:t>
-            </w:r>
-            <w:r>
-              <w:rPr>
-                <w:color w:val="000000" w:themeColor="text1"/>
-              </w:rPr>
-              <w:t xml:space="preserve">Restaurant serving </w:t>
-            </w:r>
-            <w:r>
-              <w:rPr>
-                <w:color w:val="000000" w:themeColor="text1"/>
-              </w:rPr>
-              <w:t>test cases</w:t>
-            </w:r>
-            <w:r>
-              <w:rPr>
-                <w:color w:val="000000" w:themeColor="text1"/>
-              </w:rPr>
-              <w:t xml:space="preserve"> </w:t>
             </w:r>
           </w:p>
           <w:p>
@@ -1344,23 +1233,6 @@
               </w:rPr>
             </w:pPr>
           </w:p>
-          <w:p>
-            <w:pPr>
-              <w:jc w:val="left"/>
-              <w:rPr>
-                <w:b/>
-                <w:color w:val="000000" w:themeColor="text1"/>
-              </w:rPr>
-            </w:pPr>
-          </w:p>
-        </w:tc>
-      </w:tr>
-      <w:tr>
-        <w:tc>
-          <w:tcPr>
-            <w:tcW w:w="9522" w:type="dxa"/>
-            <w:gridSpan w:val="2"/>
-          </w:tcPr>
           <w:p>
             <w:pPr>
               <w:jc w:val="left"/>
@@ -3014,7 +2886,12 @@
 </file>
 
 <file path=customXml/item2.xml><?xml version="1.0" encoding="utf-8"?>
-<b:Sources xmlns:b="http://schemas.openxmlformats.org/officeDocument/2006/bibliography" xmlns="http://schemas.openxmlformats.org/officeDocument/2006/bibliography" SelectedStyle="\APASixthEditionOfficeOnline.xsl" StyleName="APA" Version="6"/>
+<?mso-contentType ?>
+<FormTemplates xmlns="http://schemas.microsoft.com/sharepoint/v3/contenttype/forms">
+  <Display>DocumentLibraryForm</Display>
+  <Edit>DocumentLibraryForm</Edit>
+  <New>DocumentLibraryForm</New>
+</FormTemplates>
 </file>
 
 <file path=customXml/item3.xml><?xml version="1.0" encoding="utf-8"?>
@@ -3024,12 +2901,7 @@
 </file>
 
 <file path=customXml/item4.xml><?xml version="1.0" encoding="utf-8"?>
-<?mso-contentType ?>
-<FormTemplates xmlns="http://schemas.microsoft.com/sharepoint/v3/contenttype/forms">
-  <Display>DocumentLibraryForm</Display>
-  <Edit>DocumentLibraryForm</Edit>
-  <New>DocumentLibraryForm</New>
-</FormTemplates>
+<b:Sources xmlns:b="http://schemas.openxmlformats.org/officeDocument/2006/bibliography" xmlns="http://schemas.openxmlformats.org/officeDocument/2006/bibliography" SelectedStyle="\APASixthEditionOfficeOnline.xsl" StyleName="APA" Version="6"/>
 </file>
 
 <file path=customXml/itemProps1.xml><?xml version="1.0" encoding="utf-8"?>
@@ -3052,9 +2924,9 @@
 </file>
 
 <file path=customXml/itemProps2.xml><?xml version="1.0" encoding="utf-8"?>
-<ds:datastoreItem xmlns:ds="http://schemas.openxmlformats.org/officeDocument/2006/customXml" ds:itemID="{061137DB-513D-478A-BDE7-71B6669A16D1}">
+<ds:datastoreItem xmlns:ds="http://schemas.openxmlformats.org/officeDocument/2006/customXml" ds:itemID="{6B2C9500-9F9E-4CA2-985A-3AB500AEC12F}">
   <ds:schemaRefs>
-    <ds:schemaRef ds:uri="http://schemas.openxmlformats.org/officeDocument/2006/bibliography"/>
+    <ds:schemaRef ds:uri="http://schemas.microsoft.com/sharepoint/v3/contenttype/forms"/>
   </ds:schemaRefs>
 </ds:datastoreItem>
 </file>
@@ -3069,9 +2941,9 @@
 </file>
 
 <file path=customXml/itemProps4.xml><?xml version="1.0" encoding="utf-8"?>
-<ds:datastoreItem xmlns:ds="http://schemas.openxmlformats.org/officeDocument/2006/customXml" ds:itemID="{6B2C9500-9F9E-4CA2-985A-3AB500AEC12F}">
+<ds:datastoreItem xmlns:ds="http://schemas.openxmlformats.org/officeDocument/2006/customXml" ds:itemID="{061137DB-513D-478A-BDE7-71B6669A16D1}">
   <ds:schemaRefs>
-    <ds:schemaRef ds:uri="http://schemas.microsoft.com/sharepoint/v3/contenttype/forms"/>
+    <ds:schemaRef ds:uri="http://schemas.openxmlformats.org/officeDocument/2006/bibliography"/>
   </ds:schemaRefs>
 </ds:datastoreItem>
 </file>
</xml_diff>

<commit_message>
#19 BIG UPDATE: update mục lục
</commit_message>
<xml_diff>
--- a/Mục lục ServingBot - Lý Đức Trung.docx
+++ b/Mục lục ServingBot - Lý Đức Trung.docx
@@ -665,6 +665,29 @@
               <w:outlineLvl w:val="2"/>
             </w:pPr>
             <w:r>
+              <w:t>Raspberry P</w:t>
+            </w:r>
+            <w:r>
+              <w:t>i 4</w:t>
+            </w:r>
+          </w:p>
+          <w:p>
+            <w:pPr>
+              <w:pStyle w:val="Heading3"/>
+            </w:pPr>
+            <w:r>
+              <w:t>ESP32 micro</w:t>
+            </w:r>
+            <w:r>
+              <w:t>controller</w:t>
+            </w:r>
+          </w:p>
+          <w:p>
+            <w:pPr>
+              <w:pStyle w:val="Heading3"/>
+              <w:outlineLvl w:val="2"/>
+            </w:pPr>
+            <w:r>
               <w:t>Motor</w:t>
             </w:r>
             <w:r>
@@ -813,6 +836,15 @@
               <w:outlineLvl w:val="1"/>
             </w:pPr>
             <w:r>
+              <w:t>The change of the ROS version</w:t>
+            </w:r>
+          </w:p>
+          <w:p>
+            <w:pPr>
+              <w:pStyle w:val="Heading2"/>
+              <w:outlineLvl w:val="1"/>
+            </w:pPr>
+            <w:r>
               <w:t>ROS 2 introduction</w:t>
             </w:r>
             <w:r>
@@ -854,7 +886,7 @@
             </w:pPr>
             <w:r>
               <w:lastRenderedPageBreak/>
-              <w:t>The change of ROS version</w:t>
+              <w:t>Ubuntu version</w:t>
             </w:r>
           </w:p>
           <w:p>
@@ -863,7 +895,7 @@
               <w:outlineLvl w:val="2"/>
             </w:pPr>
             <w:r>
-              <w:t>Ubuntu version</w:t>
+              <w:t>zRAM</w:t>
             </w:r>
           </w:p>
           <w:p>
@@ -872,7 +904,7 @@
               <w:outlineLvl w:val="2"/>
             </w:pPr>
             <w:r>
-              <w:t>zRAM</w:t>
+              <w:t>ROS 2 Galactic</w:t>
             </w:r>
           </w:p>
           <w:p>
@@ -881,16 +913,10 @@
               <w:outlineLvl w:val="2"/>
             </w:pPr>
             <w:r>
-              <w:t>ROS 2 Galactic</w:t>
-            </w:r>
-          </w:p>
-          <w:p>
-            <w:pPr>
-              <w:pStyle w:val="Heading3"/>
-              <w:outlineLvl w:val="2"/>
-            </w:pPr>
-            <w:r>
               <w:t>Multiple I2C b</w:t>
+            </w:r>
+            <w:r>
+              <w:t>uses</w:t>
             </w:r>
           </w:p>
           <w:p>
@@ -931,6 +957,14 @@
           </w:p>
           <w:p>
             <w:pPr>
+              <w:pStyle w:val="Heading3"/>
+            </w:pPr>
+            <w:r>
+              <w:t>Firmware for ESP32 microcontroller</w:t>
+            </w:r>
+          </w:p>
+          <w:p>
+            <w:pPr>
               <w:pStyle w:val="Heading2"/>
               <w:outlineLvl w:val="1"/>
             </w:pPr>
@@ -995,6 +1029,9 @@
               <w:t xml:space="preserve">Firmware </w:t>
             </w:r>
             <w:r>
+              <w:t xml:space="preserve">for </w:t>
+            </w:r>
+            <w:r>
               <w:t>i</w:t>
             </w:r>
             <w:r>
@@ -1007,7 +1044,13 @@
               <w:outlineLvl w:val="1"/>
             </w:pPr>
             <w:r>
-              <w:t>Firmware v</w:t>
+              <w:t xml:space="preserve">Firmware </w:t>
+            </w:r>
+            <w:r>
+              <w:t xml:space="preserve">for </w:t>
+            </w:r>
+            <w:r>
+              <w:t>v</w:t>
             </w:r>
             <w:r>
               <w:t>oltage sensor</w:t>
@@ -1068,6 +1111,7 @@
           <w:p>
             <w:pPr>
               <w:pStyle w:val="Heading2"/>
+              <w:outlineLvl w:val="1"/>
             </w:pPr>
             <w:r>
               <w:t>Median filter</w:t>
@@ -1102,6 +1146,7 @@
           <w:p>
             <w:pPr>
               <w:pStyle w:val="Heading2"/>
+              <w:outlineLvl w:val="1"/>
             </w:pPr>
             <w:r>
               <w:t>M</w:t>
@@ -1136,6 +1181,7 @@
           <w:p>
             <w:pPr>
               <w:pStyle w:val="Heading2"/>
+              <w:outlineLvl w:val="1"/>
             </w:pPr>
             <w:r>
               <w:t>Comparison of PID controller and Fuzzy PID controller</w:t>
@@ -1153,6 +1199,7 @@
           <w:p>
             <w:pPr>
               <w:pStyle w:val="Heading2"/>
+              <w:outlineLvl w:val="1"/>
             </w:pPr>
             <w:r>
               <w:t xml:space="preserve">Restaurant serving test cases </w:t>
@@ -1161,6 +1208,7 @@
           <w:p>
             <w:pPr>
               <w:pStyle w:val="Heading2"/>
+              <w:outlineLvl w:val="1"/>
             </w:pPr>
             <w:r>
               <w:t>Serving mobile robot design result</w:t>
@@ -2657,6 +2705,25 @@
 </file>
 
 <file path=customXml/item1.xml><?xml version="1.0" encoding="utf-8"?>
+<b:Sources xmlns:b="http://schemas.openxmlformats.org/officeDocument/2006/bibliography" xmlns="http://schemas.openxmlformats.org/officeDocument/2006/bibliography" SelectedStyle="\APASixthEditionOfficeOnline.xsl" StyleName="APA" Version="6"/>
+</file>
+
+<file path=customXml/item2.xml><?xml version="1.0" encoding="utf-8"?>
+<p:properties xmlns:p="http://schemas.microsoft.com/office/2006/metadata/properties" xmlns:xsi="http://www.w3.org/2001/XMLSchema-instance" xmlns:pc="http://schemas.microsoft.com/office/infopath/2007/PartnerControls">
+  <documentManagement/>
+</p:properties>
+</file>
+
+<file path=customXml/item3.xml><?xml version="1.0" encoding="utf-8"?>
+<?mso-contentType ?>
+<FormTemplates xmlns="http://schemas.microsoft.com/sharepoint/v3/contenttype/forms">
+  <Display>DocumentLibraryForm</Display>
+  <Edit>DocumentLibraryForm</Edit>
+  <New>DocumentLibraryForm</New>
+</FormTemplates>
+</file>
+
+<file path=customXml/item4.xml><?xml version="1.0" encoding="utf-8"?>
 <ct:contentTypeSchema xmlns:ct="http://schemas.microsoft.com/office/2006/metadata/contentType" xmlns:ma="http://schemas.microsoft.com/office/2006/metadata/properties/metaAttributes" ct:_="" ma:_="" ma:contentTypeName="Document" ma:contentTypeID="0x0101002F652C044634FC468416A5C1E28161B8" ma:contentTypeVersion="14" ma:contentTypeDescription="Create a new document." ma:contentTypeScope="" ma:versionID="63484e579840fa140e9d37e846cbcb96">
   <xsd:schema xmlns:xsd="http://www.w3.org/2001/XMLSchema" xmlns:xs="http://www.w3.org/2001/XMLSchema" xmlns:p="http://schemas.microsoft.com/office/2006/metadata/properties" xmlns:ns3="d2f174b4-db0d-428a-818d-04ce8a3a58b1" xmlns:ns4="ad3d5f10-4fab-4665-9b73-e2492789c89a" targetNamespace="http://schemas.microsoft.com/office/2006/metadata/properties" ma:root="true" ma:fieldsID="affa5654afe0382bed73b30721c1d450" ns3:_="" ns4:_="">
     <xsd:import namespace="d2f174b4-db0d-428a-818d-04ce8a3a58b1"/>
@@ -2885,26 +2952,32 @@
 </ct:contentTypeSchema>
 </file>
 
-<file path=customXml/item2.xml><?xml version="1.0" encoding="utf-8"?>
-<?mso-contentType ?>
-<FormTemplates xmlns="http://schemas.microsoft.com/sharepoint/v3/contenttype/forms">
-  <Display>DocumentLibraryForm</Display>
-  <Edit>DocumentLibraryForm</Edit>
-  <New>DocumentLibraryForm</New>
-</FormTemplates>
+<file path=customXml/itemProps1.xml><?xml version="1.0" encoding="utf-8"?>
+<ds:datastoreItem xmlns:ds="http://schemas.openxmlformats.org/officeDocument/2006/customXml" ds:itemID="{061137DB-513D-478A-BDE7-71B6669A16D1}">
+  <ds:schemaRefs>
+    <ds:schemaRef ds:uri="http://schemas.openxmlformats.org/officeDocument/2006/bibliography"/>
+  </ds:schemaRefs>
+</ds:datastoreItem>
 </file>
 
-<file path=customXml/item3.xml><?xml version="1.0" encoding="utf-8"?>
-<p:properties xmlns:p="http://schemas.microsoft.com/office/2006/metadata/properties" xmlns:xsi="http://www.w3.org/2001/XMLSchema-instance" xmlns:pc="http://schemas.microsoft.com/office/infopath/2007/PartnerControls">
-  <documentManagement/>
-</p:properties>
+<file path=customXml/itemProps2.xml><?xml version="1.0" encoding="utf-8"?>
+<ds:datastoreItem xmlns:ds="http://schemas.openxmlformats.org/officeDocument/2006/customXml" ds:itemID="{03A742F3-9DB8-4415-AA7F-755752A936C6}">
+  <ds:schemaRefs>
+    <ds:schemaRef ds:uri="http://schemas.microsoft.com/office/2006/metadata/properties"/>
+    <ds:schemaRef ds:uri="http://schemas.microsoft.com/office/infopath/2007/PartnerControls"/>
+  </ds:schemaRefs>
+</ds:datastoreItem>
 </file>
 
-<file path=customXml/item4.xml><?xml version="1.0" encoding="utf-8"?>
-<b:Sources xmlns:b="http://schemas.openxmlformats.org/officeDocument/2006/bibliography" xmlns="http://schemas.openxmlformats.org/officeDocument/2006/bibliography" SelectedStyle="\APASixthEditionOfficeOnline.xsl" StyleName="APA" Version="6"/>
+<file path=customXml/itemProps3.xml><?xml version="1.0" encoding="utf-8"?>
+<ds:datastoreItem xmlns:ds="http://schemas.openxmlformats.org/officeDocument/2006/customXml" ds:itemID="{6B2C9500-9F9E-4CA2-985A-3AB500AEC12F}">
+  <ds:schemaRefs>
+    <ds:schemaRef ds:uri="http://schemas.microsoft.com/sharepoint/v3/contenttype/forms"/>
+  </ds:schemaRefs>
+</ds:datastoreItem>
 </file>
 
-<file path=customXml/itemProps1.xml><?xml version="1.0" encoding="utf-8"?>
+<file path=customXml/itemProps4.xml><?xml version="1.0" encoding="utf-8"?>
 <ds:datastoreItem xmlns:ds="http://schemas.openxmlformats.org/officeDocument/2006/customXml" ds:itemID="{1AB0C23D-673F-4A4F-862D-D631A055C801}">
   <ds:schemaRefs>
     <ds:schemaRef ds:uri="http://schemas.microsoft.com/office/2006/metadata/contentType"/>
@@ -2921,29 +2994,4 @@
     <ds:schemaRef ds:uri="http://schemas.microsoft.com/internal/obd"/>
   </ds:schemaRefs>
 </ds:datastoreItem>
-</file>
-
-<file path=customXml/itemProps2.xml><?xml version="1.0" encoding="utf-8"?>
-<ds:datastoreItem xmlns:ds="http://schemas.openxmlformats.org/officeDocument/2006/customXml" ds:itemID="{6B2C9500-9F9E-4CA2-985A-3AB500AEC12F}">
-  <ds:schemaRefs>
-    <ds:schemaRef ds:uri="http://schemas.microsoft.com/sharepoint/v3/contenttype/forms"/>
-  </ds:schemaRefs>
-</ds:datastoreItem>
-</file>
-
-<file path=customXml/itemProps3.xml><?xml version="1.0" encoding="utf-8"?>
-<ds:datastoreItem xmlns:ds="http://schemas.openxmlformats.org/officeDocument/2006/customXml" ds:itemID="{03A742F3-9DB8-4415-AA7F-755752A936C6}">
-  <ds:schemaRefs>
-    <ds:schemaRef ds:uri="http://schemas.microsoft.com/office/2006/metadata/properties"/>
-    <ds:schemaRef ds:uri="http://schemas.microsoft.com/office/infopath/2007/PartnerControls"/>
-  </ds:schemaRefs>
-</ds:datastoreItem>
-</file>
-
-<file path=customXml/itemProps4.xml><?xml version="1.0" encoding="utf-8"?>
-<ds:datastoreItem xmlns:ds="http://schemas.openxmlformats.org/officeDocument/2006/customXml" ds:itemID="{061137DB-513D-478A-BDE7-71B6669A16D1}">
-  <ds:schemaRefs>
-    <ds:schemaRef ds:uri="http://schemas.openxmlformats.org/officeDocument/2006/bibliography"/>
-  </ds:schemaRefs>
-</ds:datastoreItem>
 </file>
</xml_diff>